<commit_message>
Arreglos al documento UC Extendido
</commit_message>
<xml_diff>
--- a/requerimientos/UC Extendido.docx
+++ b/requerimientos/UC Extendido.docx
@@ -1,6 +1,6 @@
 
 <file path=word/document.xml><?xml version="1.0" encoding="utf-8"?>
-<w:document xmlns:wpc="http://schemas.microsoft.com/office/word/2010/wordprocessingCanvas" xmlns:mc="http://schemas.openxmlformats.org/markup-compatibility/2006" xmlns:o="urn:schemas-microsoft-com:office:office" xmlns:r="http://schemas.openxmlformats.org/officeDocument/2006/relationships" xmlns:m="http://schemas.openxmlformats.org/officeDocument/2006/math" xmlns:v="urn:schemas-microsoft-com:vml" xmlns:wp14="http://schemas.microsoft.com/office/word/2010/wordprocessingDrawing" xmlns:wp="http://schemas.openxmlformats.org/drawingml/2006/wordprocessingDrawing" xmlns:w10="urn:schemas-microsoft-com:office:word" xmlns:w="http://schemas.openxmlformats.org/wordprocessingml/2006/main" xmlns:w14="http://schemas.microsoft.com/office/word/2010/wordml" xmlns:w15="http://schemas.microsoft.com/office/word/2012/wordml" xmlns:wpg="http://schemas.microsoft.com/office/word/2010/wordprocessingGroup" xmlns:wpi="http://schemas.microsoft.com/office/word/2010/wordprocessingInk" xmlns:wne="http://schemas.microsoft.com/office/word/2006/wordml" xmlns:wps="http://schemas.microsoft.com/office/word/2010/wordprocessingShape" mc:Ignorable="w14 w15 wp14">
+<w:document xmlns:wpc="http://schemas.microsoft.com/office/word/2010/wordprocessingCanvas" xmlns:mo="http://schemas.microsoft.com/office/mac/office/2008/main" xmlns:mc="http://schemas.openxmlformats.org/markup-compatibility/2006" xmlns:mv="urn:schemas-microsoft-com:mac:vml" xmlns:o="urn:schemas-microsoft-com:office:office" xmlns:r="http://schemas.openxmlformats.org/officeDocument/2006/relationships" xmlns:m="http://schemas.openxmlformats.org/officeDocument/2006/math" xmlns:v="urn:schemas-microsoft-com:vml" xmlns:wp14="http://schemas.microsoft.com/office/word/2010/wordprocessingDrawing" xmlns:wp="http://schemas.openxmlformats.org/drawingml/2006/wordprocessingDrawing" xmlns:w10="urn:schemas-microsoft-com:office:word" xmlns:w="http://schemas.openxmlformats.org/wordprocessingml/2006/main" xmlns:w14="http://schemas.microsoft.com/office/word/2010/wordml" xmlns:wpg="http://schemas.microsoft.com/office/word/2010/wordprocessingGroup" xmlns:wpi="http://schemas.microsoft.com/office/word/2010/wordprocessingInk" xmlns:wne="http://schemas.microsoft.com/office/word/2006/wordml" xmlns:wps="http://schemas.microsoft.com/office/word/2010/wordprocessingShape" mc:Ignorable="w14 wp14">
   <w:body>
     <w:p>
       <w:pPr>
@@ -19,10 +19,7 @@
         </w:numPr>
       </w:pPr>
       <w:r>
-        <w:t xml:space="preserve">Recurso: </w:t>
-      </w:r>
-      <w:r>
-        <w:t>Persona encargada de realizar las tareas que le asigne tanto el encargado de proyecto como el gerente de proyecto.</w:t>
+        <w:t>Recurso: Persona encargada de realizar las tareas que le asigne tanto el encargado de proyecto como el gerente de proyecto.</w:t>
       </w:r>
     </w:p>
     <w:p>
@@ -108,8 +105,8 @@
         <w:tblLook w:val="04A0" w:firstRow="1" w:lastRow="0" w:firstColumn="1" w:lastColumn="0" w:noHBand="0" w:noVBand="1"/>
       </w:tblPr>
       <w:tblGrid>
-        <w:gridCol w:w="4419"/>
-        <w:gridCol w:w="4409"/>
+        <w:gridCol w:w="4530"/>
+        <w:gridCol w:w="4524"/>
       </w:tblGrid>
       <w:tr>
         <w:tc>
@@ -162,99 +159,75 @@
                 <w:szCs w:val="28"/>
                 <w:lang w:val="es-DO"/>
               </w:rPr>
-              <w:t xml:space="preserve">Actor </w:t>
-            </w:r>
-            <w:proofErr w:type="spellStart"/>
-            <w:r>
-              <w:rPr>
-                <w:rFonts w:cstheme="minorHAnsi"/>
-                <w:b/>
+              <w:t>Actor name</w:t>
+            </w:r>
+            <w:r>
+              <w:rPr>
+                <w:rFonts w:cstheme="minorHAnsi"/>
                 <w:sz w:val="28"/>
                 <w:szCs w:val="28"/>
                 <w:lang w:val="es-DO"/>
               </w:rPr>
-              <w:t>name</w:t>
-            </w:r>
-            <w:proofErr w:type="spellEnd"/>
-            <w:r>
+              <w:t>: Encargado de proyecto</w:t>
+            </w:r>
+          </w:p>
+        </w:tc>
+        <w:tc>
+          <w:tcPr>
+            <w:tcW w:w="4675" w:type="dxa"/>
+          </w:tcPr>
+          <w:p>
+            <w:pPr>
               <w:rPr>
                 <w:rFonts w:cstheme="minorHAnsi"/>
                 <w:sz w:val="28"/>
                 <w:szCs w:val="28"/>
-                <w:lang w:val="es-DO"/>
-              </w:rPr>
-              <w:t>: Encargado de proyecto</w:t>
-            </w:r>
-          </w:p>
-        </w:tc>
-        <w:tc>
-          <w:tcPr>
-            <w:tcW w:w="4675" w:type="dxa"/>
-          </w:tcPr>
-          <w:p>
-            <w:pPr>
-              <w:rPr>
-                <w:rFonts w:cstheme="minorHAnsi"/>
+              </w:rPr>
+            </w:pPr>
+            <w:r>
+              <w:rPr>
+                <w:rFonts w:cstheme="minorHAnsi"/>
+                <w:b/>
                 <w:sz w:val="28"/>
                 <w:szCs w:val="28"/>
               </w:rPr>
-            </w:pPr>
-            <w:r>
-              <w:rPr>
-                <w:rFonts w:cstheme="minorHAnsi"/>
-                <w:b/>
+              <w:t>Abstract</w:t>
+            </w:r>
+            <w:r>
+              <w:rPr>
+                <w:rFonts w:cstheme="minorHAnsi"/>
                 <w:sz w:val="28"/>
                 <w:szCs w:val="28"/>
               </w:rPr>
-              <w:t>Abstract</w:t>
-            </w:r>
-            <w:r>
+              <w:t>: No</w:t>
+            </w:r>
+          </w:p>
+        </w:tc>
+      </w:tr>
+      <w:tr>
+        <w:tc>
+          <w:tcPr>
+            <w:tcW w:w="9350" w:type="dxa"/>
+            <w:gridSpan w:val="2"/>
+          </w:tcPr>
+          <w:p>
+            <w:pPr>
               <w:rPr>
                 <w:rFonts w:cstheme="minorHAnsi"/>
                 <w:sz w:val="28"/>
                 <w:szCs w:val="28"/>
-              </w:rPr>
-              <w:t>: No</w:t>
-            </w:r>
-          </w:p>
-        </w:tc>
-      </w:tr>
-      <w:tr>
-        <w:tc>
-          <w:tcPr>
-            <w:tcW w:w="9350" w:type="dxa"/>
-            <w:gridSpan w:val="2"/>
-          </w:tcPr>
-          <w:p>
-            <w:pPr>
-              <w:rPr>
-                <w:rFonts w:cstheme="minorHAnsi"/>
+                <w:lang w:val="es-DO"/>
+              </w:rPr>
+            </w:pPr>
+            <w:r>
+              <w:rPr>
+                <w:rFonts w:cstheme="minorHAnsi"/>
+                <w:b/>
                 <w:sz w:val="28"/>
                 <w:szCs w:val="28"/>
                 <w:lang w:val="es-DO"/>
               </w:rPr>
-            </w:pPr>
-            <w:proofErr w:type="spellStart"/>
-            <w:r>
-              <w:rPr>
-                <w:rFonts w:cstheme="minorHAnsi"/>
-                <w:b/>
-                <w:sz w:val="28"/>
-                <w:szCs w:val="28"/>
-                <w:lang w:val="es-DO"/>
-              </w:rPr>
-              <w:t>Description</w:t>
-            </w:r>
-            <w:proofErr w:type="spellEnd"/>
-            <w:r>
-              <w:rPr>
-                <w:rFonts w:cstheme="minorHAnsi"/>
-                <w:b/>
-                <w:sz w:val="28"/>
-                <w:szCs w:val="28"/>
-                <w:lang w:val="es-DO"/>
-              </w:rPr>
-              <w:t xml:space="preserve">: </w:t>
+              <w:t xml:space="preserve">Description: </w:t>
             </w:r>
             <w:r>
               <w:rPr>
@@ -277,8 +250,8 @@
         <w:tblLook w:val="04A0" w:firstRow="1" w:lastRow="0" w:firstColumn="1" w:lastColumn="0" w:noHBand="0" w:noVBand="1"/>
       </w:tblPr>
       <w:tblGrid>
-        <w:gridCol w:w="4413"/>
-        <w:gridCol w:w="4415"/>
+        <w:gridCol w:w="4526"/>
+        <w:gridCol w:w="4528"/>
       </w:tblGrid>
       <w:tr>
         <w:tc>
@@ -331,99 +304,75 @@
                 <w:szCs w:val="28"/>
                 <w:lang w:val="es-DO"/>
               </w:rPr>
-              <w:t xml:space="preserve">Actor </w:t>
-            </w:r>
-            <w:proofErr w:type="spellStart"/>
-            <w:r>
-              <w:rPr>
-                <w:rFonts w:cstheme="minorHAnsi"/>
-                <w:b/>
+              <w:t>Actor name</w:t>
+            </w:r>
+            <w:r>
+              <w:rPr>
+                <w:rFonts w:cstheme="minorHAnsi"/>
                 <w:sz w:val="28"/>
                 <w:szCs w:val="28"/>
                 <w:lang w:val="es-DO"/>
               </w:rPr>
-              <w:t>name</w:t>
-            </w:r>
-            <w:proofErr w:type="spellEnd"/>
-            <w:r>
+              <w:t>: Gerente de proyecto</w:t>
+            </w:r>
+          </w:p>
+        </w:tc>
+        <w:tc>
+          <w:tcPr>
+            <w:tcW w:w="4675" w:type="dxa"/>
+          </w:tcPr>
+          <w:p>
+            <w:pPr>
               <w:rPr>
                 <w:rFonts w:cstheme="minorHAnsi"/>
                 <w:sz w:val="28"/>
                 <w:szCs w:val="28"/>
-                <w:lang w:val="es-DO"/>
-              </w:rPr>
-              <w:t>: Gerente de proyecto</w:t>
-            </w:r>
-          </w:p>
-        </w:tc>
-        <w:tc>
-          <w:tcPr>
-            <w:tcW w:w="4675" w:type="dxa"/>
-          </w:tcPr>
-          <w:p>
-            <w:pPr>
-              <w:rPr>
-                <w:rFonts w:cstheme="minorHAnsi"/>
+              </w:rPr>
+            </w:pPr>
+            <w:r>
+              <w:rPr>
+                <w:rFonts w:cstheme="minorHAnsi"/>
+                <w:b/>
                 <w:sz w:val="28"/>
                 <w:szCs w:val="28"/>
               </w:rPr>
-            </w:pPr>
-            <w:r>
-              <w:rPr>
-                <w:rFonts w:cstheme="minorHAnsi"/>
-                <w:b/>
+              <w:t>Abstract</w:t>
+            </w:r>
+            <w:r>
+              <w:rPr>
+                <w:rFonts w:cstheme="minorHAnsi"/>
                 <w:sz w:val="28"/>
                 <w:szCs w:val="28"/>
               </w:rPr>
-              <w:t>Abstract</w:t>
-            </w:r>
-            <w:r>
+              <w:t>: No</w:t>
+            </w:r>
+          </w:p>
+        </w:tc>
+      </w:tr>
+      <w:tr>
+        <w:tc>
+          <w:tcPr>
+            <w:tcW w:w="9350" w:type="dxa"/>
+            <w:gridSpan w:val="2"/>
+          </w:tcPr>
+          <w:p>
+            <w:pPr>
               <w:rPr>
                 <w:rFonts w:cstheme="minorHAnsi"/>
                 <w:sz w:val="28"/>
                 <w:szCs w:val="28"/>
-              </w:rPr>
-              <w:t>: No</w:t>
-            </w:r>
-          </w:p>
-        </w:tc>
-      </w:tr>
-      <w:tr>
-        <w:tc>
-          <w:tcPr>
-            <w:tcW w:w="9350" w:type="dxa"/>
-            <w:gridSpan w:val="2"/>
-          </w:tcPr>
-          <w:p>
-            <w:pPr>
-              <w:rPr>
-                <w:rFonts w:cstheme="minorHAnsi"/>
+                <w:lang w:val="es-DO"/>
+              </w:rPr>
+            </w:pPr>
+            <w:r>
+              <w:rPr>
+                <w:rFonts w:cstheme="minorHAnsi"/>
+                <w:b/>
                 <w:sz w:val="28"/>
                 <w:szCs w:val="28"/>
                 <w:lang w:val="es-DO"/>
               </w:rPr>
-            </w:pPr>
-            <w:proofErr w:type="spellStart"/>
-            <w:r>
-              <w:rPr>
-                <w:rFonts w:cstheme="minorHAnsi"/>
-                <w:b/>
-                <w:sz w:val="28"/>
-                <w:szCs w:val="28"/>
-                <w:lang w:val="es-DO"/>
-              </w:rPr>
-              <w:t>Description</w:t>
-            </w:r>
-            <w:proofErr w:type="spellEnd"/>
-            <w:r>
-              <w:rPr>
-                <w:rFonts w:cstheme="minorHAnsi"/>
-                <w:b/>
-                <w:sz w:val="28"/>
-                <w:szCs w:val="28"/>
-                <w:lang w:val="es-DO"/>
-              </w:rPr>
-              <w:t xml:space="preserve">: </w:t>
+              <w:t xml:space="preserve">Description: </w:t>
             </w:r>
             <w:r>
               <w:rPr>
@@ -457,7 +406,6 @@
       </w:tr>
     </w:tbl>
     <w:p/>
-    <w:p/>
     <w:p>
       <w:pPr>
         <w:pStyle w:val="Heading1"/>
@@ -465,13 +413,6 @@
       <w:r>
         <w:t>Caso de Uso Extendido</w:t>
       </w:r>
-    </w:p>
-    <w:p>
-      <w:pPr>
-        <w:rPr>
-          <w:lang w:val="en-US"/>
-        </w:rPr>
-      </w:pPr>
     </w:p>
     <w:tbl>
       <w:tblPr>
@@ -481,8 +422,8 @@
         <w:tblLook w:val="04A0" w:firstRow="1" w:lastRow="0" w:firstColumn="1" w:lastColumn="0" w:noHBand="0" w:noVBand="1"/>
       </w:tblPr>
       <w:tblGrid>
-        <w:gridCol w:w="2976"/>
-        <w:gridCol w:w="5852"/>
+        <w:gridCol w:w="3037"/>
+        <w:gridCol w:w="6017"/>
       </w:tblGrid>
       <w:tr>
         <w:tc>
@@ -708,7 +649,6 @@
                 <w:rFonts w:cstheme="minorHAnsi"/>
                 <w:b/>
               </w:rPr>
-              <w:lastRenderedPageBreak/>
               <w:t>Brief description:</w:t>
             </w:r>
           </w:p>
@@ -777,23 +717,7 @@
                 <w:rFonts w:cstheme="minorHAnsi"/>
                 <w:lang w:val="es-DO"/>
               </w:rPr>
-              <w:t xml:space="preserve">Los recursos son usuario de </w:t>
-            </w:r>
-            <w:proofErr w:type="spellStart"/>
-            <w:r>
-              <w:rPr>
-                <w:rFonts w:cstheme="minorHAnsi"/>
-                <w:lang w:val="es-DO"/>
-              </w:rPr>
-              <w:t>Redmine</w:t>
-            </w:r>
-            <w:proofErr w:type="spellEnd"/>
-            <w:r>
-              <w:rPr>
-                <w:rFonts w:cstheme="minorHAnsi"/>
-                <w:lang w:val="es-DO"/>
-              </w:rPr>
-              <w:t>.</w:t>
+              <w:t>Los recursos son usuario de Redmine.</w:t>
             </w:r>
           </w:p>
           <w:p>
@@ -813,7 +737,15 @@
                 <w:rFonts w:cstheme="minorHAnsi"/>
                 <w:lang w:val="es-DO"/>
               </w:rPr>
-              <w:t>Usuario debe tener el rol de encargado de proyecto o gerente de proyecto.</w:t>
+              <w:t xml:space="preserve">Usuario debe tener el rol de encargado de proyecto </w:t>
+            </w:r>
+            <w:r>
+              <w:rPr>
+                <w:rFonts w:cstheme="minorHAnsi"/>
+                <w:lang w:val="es-DO"/>
+              </w:rPr>
+              <w:lastRenderedPageBreak/>
+              <w:t>o gerente de proyecto.</w:t>
             </w:r>
           </w:p>
         </w:tc>
@@ -836,6 +768,7 @@
                 <w:rFonts w:cstheme="minorHAnsi"/>
                 <w:b/>
               </w:rPr>
+              <w:lastRenderedPageBreak/>
               <w:t>Flow of Events:</w:t>
             </w:r>
           </w:p>
@@ -861,17 +794,8 @@
                 <w:rFonts w:cstheme="minorHAnsi"/>
                 <w:lang w:val="es-DO"/>
               </w:rPr>
-              <w:t xml:space="preserve">Acceder a </w:t>
-            </w:r>
-            <w:proofErr w:type="spellStart"/>
-            <w:r>
-              <w:rPr>
-                <w:rFonts w:cstheme="minorHAnsi"/>
-                <w:lang w:val="es-DO"/>
-              </w:rPr>
-              <w:t>Redmine</w:t>
-            </w:r>
-            <w:proofErr w:type="spellEnd"/>
+              <w:t>Acceder a Redmine</w:t>
+            </w:r>
             <w:r>
               <w:rPr>
                 <w:rFonts w:cstheme="minorHAnsi"/>
@@ -947,6 +871,26 @@
               <w:t>Establecer el rango de fecha</w:t>
             </w:r>
           </w:p>
+          <w:p>
+            <w:pPr>
+              <w:pStyle w:val="ListParagraph"/>
+              <w:numPr>
+                <w:ilvl w:val="0"/>
+                <w:numId w:val="5"/>
+              </w:numPr>
+              <w:rPr>
+                <w:rFonts w:cstheme="minorHAnsi"/>
+                <w:lang w:val="es-DO"/>
+              </w:rPr>
+            </w:pPr>
+            <w:r>
+              <w:rPr>
+                <w:rFonts w:cstheme="minorHAnsi"/>
+                <w:lang w:val="es-DO"/>
+              </w:rPr>
+              <w:t>Visualizar la calendarización de los recursos; de forma que se pueda distinguir cuando estará o no ocupado el/los recursos.</w:t>
+            </w:r>
+          </w:p>
         </w:tc>
       </w:tr>
       <w:tr>
@@ -1140,52 +1084,8 @@
                 <w:rFonts w:cstheme="minorHAnsi"/>
                 <w:lang w:val="es-DO"/>
               </w:rPr>
-              <w:t>Encargado de</w:t>
-            </w:r>
-            <w:r>
-              <w:rPr>
-                <w:rFonts w:cstheme="minorHAnsi"/>
-                <w:lang w:val="es-DO" w:eastAsia="ja-JP"/>
-              </w:rPr>
-              <w:t xml:space="preserve"> proyecto </w:t>
-            </w:r>
-            <w:r>
-              <w:rPr>
-                <w:rFonts w:cstheme="minorHAnsi"/>
-                <w:lang w:val="es-DO"/>
-              </w:rPr>
-              <w:t>y Gerente de</w:t>
-            </w:r>
-            <w:r>
-              <w:rPr>
-                <w:rFonts w:cstheme="minorHAnsi"/>
-                <w:lang w:val="es-DO" w:eastAsia="ja-JP"/>
-              </w:rPr>
-              <w:t xml:space="preserve"> proyecto</w:t>
-            </w:r>
-            <w:r>
-              <w:rPr>
-                <w:rFonts w:cstheme="minorHAnsi"/>
-                <w:lang w:val="es-DO"/>
-              </w:rPr>
-              <w:t xml:space="preserve"> </w:t>
-            </w:r>
-            <w:r>
-              <w:rPr>
-                <w:rFonts w:cstheme="minorHAnsi"/>
-                <w:lang w:val="es-DO"/>
-              </w:rPr>
-              <w:t xml:space="preserve">conoce la herramienta </w:t>
-            </w:r>
-            <w:proofErr w:type="spellStart"/>
-            <w:r>
-              <w:rPr>
-                <w:rFonts w:cstheme="minorHAnsi"/>
-                <w:lang w:val="es-DO"/>
-              </w:rPr>
-              <w:t>Redmine</w:t>
-            </w:r>
-            <w:proofErr w:type="spellEnd"/>
+              <w:t>N/A</w:t>
+            </w:r>
           </w:p>
         </w:tc>
       </w:tr>
@@ -1295,8 +1195,8 @@
         <w:tblLook w:val="04A0" w:firstRow="1" w:lastRow="0" w:firstColumn="1" w:lastColumn="0" w:noHBand="0" w:noVBand="1"/>
       </w:tblPr>
       <w:tblGrid>
-        <w:gridCol w:w="2986"/>
-        <w:gridCol w:w="5842"/>
+        <w:gridCol w:w="3037"/>
+        <w:gridCol w:w="6017"/>
       </w:tblGrid>
       <w:tr>
         <w:tc>
@@ -1693,7 +1593,7 @@
               <w:rPr>
                 <w:lang w:val="es-DO"/>
               </w:rPr>
-              <w:t>Completar los campos requeridos por la nueva excepción o evento.</w:t>
+              <w:t>Indicar la fecha en que ocurrirá el evento. También se podrá agregar una descripción del evento</w:t>
             </w:r>
           </w:p>
           <w:p>
@@ -1790,7 +1690,6 @@
                 <w:rFonts w:cstheme="minorHAnsi"/>
                 <w:b/>
               </w:rPr>
-              <w:lastRenderedPageBreak/>
               <w:t>Priority:</w:t>
             </w:r>
           </w:p>
@@ -1873,6 +1772,7 @@
                 <w:rFonts w:cstheme="minorHAnsi"/>
                 <w:b/>
               </w:rPr>
+              <w:lastRenderedPageBreak/>
               <w:t>Assumptions</w:t>
             </w:r>
             <w:r>
@@ -2255,7 +2155,7 @@
               <w:rPr>
                 <w:lang w:val="es-ES_tradnl"/>
               </w:rPr>
-              <w:t xml:space="preserve">, y </w:t>
+              <w:t xml:space="preserve">. </w:t>
             </w:r>
             <w:proofErr w:type="spellStart"/>
             <w:r>
@@ -2269,7 +2169,37 @@
               <w:rPr>
                 <w:lang w:val="es-ES_tradnl"/>
               </w:rPr>
-              <w:t xml:space="preserve"> Project se la presenta de una manera fácil de visualizar. Si el gerente de proyectos está conforme con la distribución </w:t>
+              <w:t xml:space="preserve"> Project configurará las fechas de todas las tareas en función de la disponibilidad de los recursos y la dependencia de las tareas.</w:t>
+            </w:r>
+            <w:r>
+              <w:rPr>
+                <w:lang w:val="es-ES_tradnl"/>
+              </w:rPr>
+              <w:t xml:space="preserve"> </w:t>
+            </w:r>
+            <w:r>
+              <w:rPr>
+                <w:lang w:val="es-ES_tradnl"/>
+              </w:rPr>
+              <w:t xml:space="preserve">Después esta información se </w:t>
+            </w:r>
+            <w:r>
+              <w:rPr>
+                <w:lang w:val="es-ES_tradnl"/>
+              </w:rPr>
+              <w:t>presenta</w:t>
+            </w:r>
+            <w:r>
+              <w:rPr>
+                <w:lang w:val="es-ES_tradnl"/>
+              </w:rPr>
+              <w:t>rá</w:t>
+            </w:r>
+            <w:r>
+              <w:rPr>
+                <w:lang w:val="es-ES_tradnl"/>
+              </w:rPr>
+              <w:t xml:space="preserve"> de una manera fácil de visualizar. Si el gerente de proyectos está conforme con la distribución </w:t>
             </w:r>
             <w:r>
               <w:rPr>
@@ -2750,6 +2680,12 @@
               </w:rPr>
               <w:t>erróneo</w:t>
             </w:r>
+            <w:r>
+              <w:rPr>
+                <w:lang w:val="es-ES_tradnl"/>
+              </w:rPr>
+              <w:t>. En este caso se le pedirá al usuario que revise el formato del CSV.</w:t>
+            </w:r>
           </w:p>
           <w:p>
             <w:pPr>
@@ -2783,6 +2719,26 @@
               </w:rPr>
               <w:t>.</w:t>
             </w:r>
+            <w:r>
+              <w:rPr>
+                <w:lang w:val="es-ES_tradnl"/>
+              </w:rPr>
+              <w:t xml:space="preserve"> En este caso se le pedirá al usuario que registre los usuarios que se encuentran en el CSV como recursos a la plataforma de </w:t>
+            </w:r>
+            <w:proofErr w:type="spellStart"/>
+            <w:r>
+              <w:rPr>
+                <w:lang w:val="es-ES_tradnl"/>
+              </w:rPr>
+              <w:t>RedMine</w:t>
+            </w:r>
+            <w:proofErr w:type="spellEnd"/>
+            <w:r>
+              <w:rPr>
+                <w:lang w:val="es-ES_tradnl"/>
+              </w:rPr>
+              <w:t>.</w:t>
+            </w:r>
           </w:p>
           <w:p>
             <w:pPr>
@@ -2842,12 +2798,6 @@
                 <w:lang w:val="es-ES_tradnl"/>
               </w:rPr>
             </w:pPr>
-            <w:r>
-              <w:rPr>
-                <w:lang w:val="es-ES_tradnl"/>
-              </w:rPr>
-              <w:t>Se asume que la fecha de inicio y fin de cada proyecto no viene dada en el archivo CSV. Estamos a espera de la respuesta del cliente para esclarecer este asunto.</w:t>
-            </w:r>
           </w:p>
         </w:tc>
       </w:tr>
@@ -2974,841 +2924,11 @@
               </w:rPr>
               <w:t xml:space="preserve"> con el cliente</w:t>
             </w:r>
-          </w:p>
-        </w:tc>
-      </w:tr>
-    </w:tbl>
-    <w:p/>
-    <w:p/>
-    <w:tbl>
-      <w:tblPr>
-        <w:tblStyle w:val="TableGrid"/>
-        <w:tblpPr w:leftFromText="180" w:rightFromText="180" w:vertAnchor="text" w:horzAnchor="margin" w:tblpY="196"/>
-        <w:tblW w:w="0" w:type="auto"/>
-        <w:tblLook w:val="04A0" w:firstRow="1" w:lastRow="0" w:firstColumn="1" w:lastColumn="0" w:noHBand="0" w:noVBand="1"/>
-      </w:tblPr>
-      <w:tblGrid>
-        <w:gridCol w:w="2975"/>
-        <w:gridCol w:w="5853"/>
-      </w:tblGrid>
-      <w:tr>
-        <w:tc>
-          <w:tcPr>
-            <w:tcW w:w="3114" w:type="dxa"/>
-          </w:tcPr>
-          <w:p>
-            <w:pPr>
-              <w:jc w:val="center"/>
-              <w:rPr>
-                <w:rFonts w:cstheme="minorHAnsi"/>
-                <w:b/>
-              </w:rPr>
-            </w:pPr>
-            <w:r>
-              <w:rPr>
-                <w:rFonts w:cstheme="minorHAnsi"/>
-                <w:b/>
-              </w:rPr>
-              <w:t>Use c</w:t>
-            </w:r>
-            <w:r>
-              <w:rPr>
-                <w:rFonts w:cstheme="minorHAnsi"/>
-                <w:b/>
-              </w:rPr>
-              <w:t>ase name:</w:t>
-            </w:r>
-          </w:p>
-        </w:tc>
-        <w:tc>
-          <w:tcPr>
-            <w:tcW w:w="6236" w:type="dxa"/>
-          </w:tcPr>
-          <w:p>
-            <w:pPr>
-              <w:rPr>
-                <w:lang w:val="es-DO"/>
-              </w:rPr>
-            </w:pPr>
-            <w:r>
-              <w:rPr>
-                <w:lang w:val="es-DO"/>
-              </w:rPr>
-              <w:t>Establecer porcentaje de un recurso con respecto a un proyecto</w:t>
-            </w:r>
-          </w:p>
-        </w:tc>
-      </w:tr>
-      <w:tr>
-        <w:tc>
-          <w:tcPr>
-            <w:tcW w:w="3114" w:type="dxa"/>
-          </w:tcPr>
-          <w:p>
-            <w:pPr>
-              <w:jc w:val="center"/>
-              <w:rPr>
-                <w:rFonts w:cstheme="minorHAnsi"/>
-                <w:b/>
-              </w:rPr>
-            </w:pPr>
-            <w:r>
-              <w:rPr>
-                <w:rFonts w:cstheme="minorHAnsi"/>
-                <w:b/>
-              </w:rPr>
-              <w:t>Unique use case ID:</w:t>
-            </w:r>
-          </w:p>
-        </w:tc>
-        <w:tc>
-          <w:tcPr>
-            <w:tcW w:w="6236" w:type="dxa"/>
-          </w:tcPr>
-          <w:p>
-            <w:pPr>
-              <w:rPr>
-                <w:rFonts w:cstheme="minorHAnsi"/>
-              </w:rPr>
-            </w:pPr>
-            <w:r>
-              <w:t>UC5</w:t>
-            </w:r>
-          </w:p>
-        </w:tc>
-      </w:tr>
-      <w:tr>
-        <w:tc>
-          <w:tcPr>
-            <w:tcW w:w="3114" w:type="dxa"/>
-          </w:tcPr>
-          <w:p>
-            <w:pPr>
-              <w:jc w:val="center"/>
-              <w:rPr>
-                <w:rFonts w:cstheme="minorHAnsi"/>
-                <w:b/>
-              </w:rPr>
-            </w:pPr>
-            <w:r>
-              <w:rPr>
-                <w:rFonts w:cstheme="minorHAnsi"/>
-                <w:b/>
-              </w:rPr>
-              <w:t>Primary actor(s):</w:t>
-            </w:r>
-          </w:p>
-        </w:tc>
-        <w:tc>
-          <w:tcPr>
-            <w:tcW w:w="6236" w:type="dxa"/>
-          </w:tcPr>
-          <w:p>
-            <w:pPr>
-              <w:rPr>
-                <w:lang w:val="es-DO"/>
-              </w:rPr>
-            </w:pPr>
-            <w:r>
-              <w:rPr>
-                <w:lang w:val="es-DO"/>
-              </w:rPr>
-              <w:t>Encargado de proyecto</w:t>
-            </w:r>
-            <w:r>
-              <w:rPr>
-                <w:lang w:val="es-DO"/>
-              </w:rPr>
-              <w:t xml:space="preserve"> y</w:t>
-            </w:r>
-            <w:r>
-              <w:rPr>
-                <w:lang w:val="es-DO"/>
-              </w:rPr>
-              <w:t xml:space="preserve"> Gerente de proyecto</w:t>
-            </w:r>
-          </w:p>
-        </w:tc>
-      </w:tr>
-      <w:tr>
-        <w:tc>
-          <w:tcPr>
-            <w:tcW w:w="3114" w:type="dxa"/>
-          </w:tcPr>
-          <w:p>
-            <w:pPr>
-              <w:jc w:val="center"/>
-              <w:rPr>
-                <w:rFonts w:cstheme="minorHAnsi"/>
-                <w:b/>
-              </w:rPr>
-            </w:pPr>
-            <w:r>
-              <w:rPr>
-                <w:rFonts w:cstheme="minorHAnsi"/>
-                <w:b/>
-              </w:rPr>
-              <w:t>Secondary actor(s):</w:t>
-            </w:r>
-          </w:p>
-        </w:tc>
-        <w:tc>
-          <w:tcPr>
-            <w:tcW w:w="6236" w:type="dxa"/>
-          </w:tcPr>
-          <w:p>
-            <w:pPr>
-              <w:rPr>
-                <w:rFonts w:cstheme="minorHAnsi"/>
-              </w:rPr>
-            </w:pPr>
-            <w:r>
-              <w:rPr>
-                <w:rFonts w:cstheme="minorHAnsi"/>
-              </w:rPr>
-              <w:t>N/A</w:t>
-            </w:r>
-          </w:p>
-        </w:tc>
-      </w:tr>
-      <w:tr>
-        <w:tc>
-          <w:tcPr>
-            <w:tcW w:w="3114" w:type="dxa"/>
-          </w:tcPr>
-          <w:p>
-            <w:pPr>
-              <w:jc w:val="center"/>
-              <w:rPr>
-                <w:rFonts w:cstheme="minorHAnsi"/>
-                <w:b/>
-              </w:rPr>
-            </w:pPr>
-            <w:r>
-              <w:rPr>
-                <w:rFonts w:cstheme="minorHAnsi"/>
-                <w:b/>
-              </w:rPr>
-              <w:t>Brief description:</w:t>
-            </w:r>
-          </w:p>
-        </w:tc>
-        <w:tc>
-          <w:tcPr>
-            <w:tcW w:w="6236" w:type="dxa"/>
-          </w:tcPr>
-          <w:p>
-            <w:pPr>
-              <w:rPr>
-                <w:rFonts w:cstheme="minorHAnsi"/>
-                <w:lang w:val="es-DO" w:eastAsia="ja-JP"/>
-              </w:rPr>
-            </w:pPr>
-            <w:r>
-              <w:rPr>
-                <w:lang w:val="es-DO"/>
-              </w:rPr>
-              <w:t>Permite la modificación del porcentaje de trabajo de un recurso en dicho proyecto.</w:t>
-            </w:r>
-          </w:p>
-        </w:tc>
-      </w:tr>
-      <w:tr>
-        <w:tc>
-          <w:tcPr>
-            <w:tcW w:w="3114" w:type="dxa"/>
-          </w:tcPr>
-          <w:p>
-            <w:pPr>
-              <w:jc w:val="center"/>
-              <w:rPr>
-                <w:rFonts w:cstheme="minorHAnsi"/>
-                <w:b/>
-              </w:rPr>
-            </w:pPr>
-            <w:r>
-              <w:rPr>
-                <w:rFonts w:cstheme="minorHAnsi"/>
-                <w:b/>
-              </w:rPr>
-              <w:t>Preconditions:</w:t>
-            </w:r>
-          </w:p>
-        </w:tc>
-        <w:tc>
-          <w:tcPr>
-            <w:tcW w:w="6236" w:type="dxa"/>
-          </w:tcPr>
-          <w:p>
-            <w:pPr>
-              <w:pStyle w:val="ListParagraph"/>
-              <w:numPr>
-                <w:ilvl w:val="0"/>
-                <w:numId w:val="9"/>
-              </w:numPr>
-              <w:rPr>
-                <w:lang w:val="es-DO"/>
-              </w:rPr>
-            </w:pPr>
-            <w:r>
-              <w:rPr>
-                <w:lang w:val="es-DO"/>
-              </w:rPr>
-              <w:t>Porcentaje del recurso no asignado</w:t>
-            </w:r>
-          </w:p>
-        </w:tc>
-      </w:tr>
-      <w:tr>
-        <w:tc>
-          <w:tcPr>
-            <w:tcW w:w="3114" w:type="dxa"/>
-          </w:tcPr>
-          <w:p>
-            <w:pPr>
-              <w:jc w:val="center"/>
-              <w:rPr>
-                <w:rFonts w:cstheme="minorHAnsi"/>
-                <w:b/>
-              </w:rPr>
-            </w:pPr>
-            <w:r>
-              <w:rPr>
-                <w:rFonts w:cstheme="minorHAnsi"/>
-                <w:b/>
-              </w:rPr>
-              <w:t>Flow of Events:</w:t>
-            </w:r>
-          </w:p>
-        </w:tc>
-        <w:tc>
-          <w:tcPr>
-            <w:tcW w:w="6236" w:type="dxa"/>
-          </w:tcPr>
-          <w:p>
-            <w:pPr>
-              <w:pStyle w:val="ListParagraph"/>
-              <w:numPr>
-                <w:ilvl w:val="0"/>
-                <w:numId w:val="10"/>
-              </w:numPr>
-              <w:rPr>
-                <w:lang w:val="es-DO"/>
-              </w:rPr>
-            </w:pPr>
-            <w:r>
-              <w:rPr>
-                <w:lang w:val="es-DO"/>
-              </w:rPr>
-              <w:t xml:space="preserve">Acceder a </w:t>
-            </w:r>
-            <w:proofErr w:type="spellStart"/>
-            <w:r>
-              <w:rPr>
-                <w:lang w:val="es-DO"/>
-              </w:rPr>
-              <w:t>Redmine</w:t>
-            </w:r>
-            <w:proofErr w:type="spellEnd"/>
-          </w:p>
-          <w:p>
-            <w:pPr>
-              <w:pStyle w:val="ListParagraph"/>
-              <w:numPr>
-                <w:ilvl w:val="0"/>
-                <w:numId w:val="10"/>
-              </w:numPr>
-              <w:rPr>
-                <w:lang w:val="es-DO"/>
-              </w:rPr>
-            </w:pPr>
-            <w:r>
-              <w:rPr>
-                <w:lang w:val="es-DO"/>
-              </w:rPr>
-              <w:t>Ir a la sección de Recursos</w:t>
-            </w:r>
-          </w:p>
-          <w:p>
-            <w:pPr>
-              <w:pStyle w:val="ListParagraph"/>
-              <w:numPr>
-                <w:ilvl w:val="0"/>
-                <w:numId w:val="10"/>
-              </w:numPr>
-              <w:rPr>
-                <w:lang w:val="es-DO"/>
-              </w:rPr>
-            </w:pPr>
-            <w:r>
-              <w:rPr>
-                <w:lang w:val="es-DO"/>
-              </w:rPr>
-              <w:t>Crear/Modificar Recurso</w:t>
-            </w:r>
-          </w:p>
-          <w:p>
-            <w:pPr>
-              <w:pStyle w:val="ListParagraph"/>
-              <w:numPr>
-                <w:ilvl w:val="0"/>
-                <w:numId w:val="10"/>
-              </w:numPr>
-              <w:rPr>
-                <w:lang w:val="es-DO"/>
-              </w:rPr>
-            </w:pPr>
-            <w:r>
-              <w:rPr>
-                <w:lang w:val="es-DO"/>
-              </w:rPr>
-              <w:t>Establecer porcentaje de trabajo de este recurso</w:t>
-            </w:r>
-          </w:p>
-          <w:p>
-            <w:pPr>
-              <w:pStyle w:val="ListParagraph"/>
-              <w:numPr>
-                <w:ilvl w:val="0"/>
-                <w:numId w:val="10"/>
-              </w:numPr>
-              <w:rPr>
-                <w:lang w:val="es-DO"/>
-              </w:rPr>
-            </w:pPr>
-            <w:r>
-              <w:rPr>
-                <w:lang w:val="es-DO"/>
-              </w:rPr>
-              <w:t>Validar de que los porcentajes no se sobre asignen</w:t>
-            </w:r>
-          </w:p>
-          <w:p>
-            <w:pPr>
-              <w:pStyle w:val="ListParagraph"/>
-              <w:numPr>
-                <w:ilvl w:val="0"/>
-                <w:numId w:val="10"/>
-              </w:numPr>
-              <w:rPr>
-                <w:lang w:val="es-DO"/>
-              </w:rPr>
-            </w:pPr>
-            <w:r>
-              <w:rPr>
-                <w:lang w:val="es-DO"/>
-              </w:rPr>
-              <w:t>Notificar y confirmar cambios realizados.</w:t>
-            </w:r>
-          </w:p>
-          <w:p>
-            <w:pPr>
-              <w:pStyle w:val="ListParagraph"/>
-              <w:numPr>
-                <w:ilvl w:val="0"/>
-                <w:numId w:val="10"/>
-              </w:numPr>
-              <w:rPr>
-                <w:lang w:val="es-DO"/>
-              </w:rPr>
-            </w:pPr>
-            <w:r>
-              <w:rPr>
-                <w:lang w:val="es-DO"/>
-              </w:rPr>
-              <w:t>Guardar Cambios Asignados</w:t>
-            </w:r>
-          </w:p>
-        </w:tc>
-      </w:tr>
-      <w:tr>
-        <w:tc>
-          <w:tcPr>
-            <w:tcW w:w="3114" w:type="dxa"/>
-          </w:tcPr>
-          <w:p>
-            <w:pPr>
-              <w:jc w:val="center"/>
-              <w:rPr>
-                <w:rFonts w:cstheme="minorHAnsi"/>
-                <w:b/>
-                <w:lang w:val="es-DO"/>
-              </w:rPr>
-            </w:pPr>
-            <w:proofErr w:type="spellStart"/>
-            <w:r>
-              <w:rPr>
-                <w:rFonts w:cstheme="minorHAnsi"/>
-                <w:b/>
-                <w:lang w:val="es-DO"/>
-              </w:rPr>
-              <w:t>Postconditions</w:t>
-            </w:r>
-            <w:proofErr w:type="spellEnd"/>
-            <w:r>
-              <w:rPr>
-                <w:rFonts w:cstheme="minorHAnsi"/>
-                <w:b/>
-                <w:lang w:val="es-DO"/>
-              </w:rPr>
-              <w:t>:</w:t>
-            </w:r>
-          </w:p>
-        </w:tc>
-        <w:tc>
-          <w:tcPr>
-            <w:tcW w:w="6236" w:type="dxa"/>
-          </w:tcPr>
-          <w:p>
-            <w:pPr>
-              <w:pStyle w:val="ListParagraph"/>
-              <w:numPr>
-                <w:ilvl w:val="0"/>
-                <w:numId w:val="9"/>
-              </w:numPr>
-              <w:rPr>
-                <w:lang w:val="es-DO"/>
-              </w:rPr>
-            </w:pPr>
-            <w:proofErr w:type="spellStart"/>
-            <w:r>
-              <w:rPr>
-                <w:lang w:val="es-DO"/>
-              </w:rPr>
-              <w:t>Tasks</w:t>
-            </w:r>
-            <w:proofErr w:type="spellEnd"/>
-            <w:r>
-              <w:rPr>
-                <w:lang w:val="es-DO"/>
-              </w:rPr>
-              <w:t xml:space="preserve"> y porcentajes del recursos son asignados</w:t>
-            </w:r>
-          </w:p>
-        </w:tc>
-      </w:tr>
-      <w:tr>
-        <w:tc>
-          <w:tcPr>
-            <w:tcW w:w="3114" w:type="dxa"/>
-          </w:tcPr>
-          <w:p>
-            <w:pPr>
-              <w:jc w:val="center"/>
-              <w:rPr>
-                <w:rFonts w:cstheme="minorHAnsi"/>
-                <w:b/>
-                <w:lang w:val="es-DO"/>
-              </w:rPr>
-            </w:pPr>
-            <w:proofErr w:type="spellStart"/>
-            <w:r>
-              <w:rPr>
-                <w:rFonts w:cstheme="minorHAnsi"/>
-                <w:b/>
-                <w:lang w:val="es-DO"/>
-              </w:rPr>
-              <w:t>Priority</w:t>
-            </w:r>
-            <w:proofErr w:type="spellEnd"/>
-            <w:r>
-              <w:rPr>
-                <w:rFonts w:cstheme="minorHAnsi"/>
-                <w:b/>
-                <w:lang w:val="es-DO"/>
-              </w:rPr>
-              <w:t>:</w:t>
-            </w:r>
-          </w:p>
-        </w:tc>
-        <w:tc>
-          <w:tcPr>
-            <w:tcW w:w="6236" w:type="dxa"/>
-          </w:tcPr>
-          <w:p>
-            <w:pPr>
-              <w:rPr>
-                <w:rFonts w:cstheme="minorHAnsi"/>
-                <w:lang w:val="es-DO"/>
-              </w:rPr>
-            </w:pPr>
-            <w:r>
-              <w:rPr>
-                <w:rFonts w:cstheme="minorHAnsi"/>
-                <w:lang w:val="es-DO"/>
-              </w:rPr>
-              <w:t>Alto</w:t>
-            </w:r>
-          </w:p>
-        </w:tc>
-      </w:tr>
-      <w:tr>
-        <w:tc>
-          <w:tcPr>
-            <w:tcW w:w="3114" w:type="dxa"/>
-          </w:tcPr>
-          <w:p>
-            <w:pPr>
-              <w:jc w:val="center"/>
-              <w:rPr>
-                <w:rFonts w:cstheme="minorHAnsi"/>
-                <w:b/>
-                <w:lang w:val="es-DO"/>
-              </w:rPr>
-            </w:pPr>
-            <w:proofErr w:type="spellStart"/>
-            <w:r>
-              <w:rPr>
-                <w:rFonts w:cstheme="minorHAnsi"/>
-                <w:b/>
-                <w:lang w:val="es-DO"/>
-              </w:rPr>
-              <w:t>Alternative</w:t>
-            </w:r>
-            <w:proofErr w:type="spellEnd"/>
-            <w:r>
-              <w:rPr>
-                <w:rFonts w:cstheme="minorHAnsi"/>
-                <w:b/>
-                <w:lang w:val="es-DO"/>
-              </w:rPr>
-              <w:t xml:space="preserve"> </w:t>
-            </w:r>
-            <w:proofErr w:type="spellStart"/>
-            <w:r>
-              <w:rPr>
-                <w:rFonts w:cstheme="minorHAnsi"/>
-                <w:b/>
-                <w:lang w:val="es-DO"/>
-              </w:rPr>
-              <w:t>flows</w:t>
-            </w:r>
-            <w:proofErr w:type="spellEnd"/>
-            <w:r>
-              <w:rPr>
-                <w:rFonts w:cstheme="minorHAnsi"/>
-                <w:b/>
-                <w:lang w:val="es-DO"/>
-              </w:rPr>
-              <w:t xml:space="preserve"> and </w:t>
-            </w:r>
-            <w:proofErr w:type="spellStart"/>
-            <w:r>
-              <w:rPr>
-                <w:rFonts w:cstheme="minorHAnsi"/>
-                <w:b/>
-                <w:lang w:val="es-DO"/>
-              </w:rPr>
-              <w:t>exceptions</w:t>
-            </w:r>
-            <w:proofErr w:type="spellEnd"/>
-            <w:r>
-              <w:rPr>
-                <w:rFonts w:cstheme="minorHAnsi"/>
-                <w:b/>
-                <w:lang w:val="es-DO"/>
-              </w:rPr>
-              <w:t>:</w:t>
-            </w:r>
-          </w:p>
-        </w:tc>
-        <w:tc>
-          <w:tcPr>
-            <w:tcW w:w="6236" w:type="dxa"/>
-          </w:tcPr>
-          <w:p>
-            <w:pPr>
-              <w:rPr>
-                <w:lang w:val="es-DO"/>
-              </w:rPr>
-            </w:pPr>
-            <w:r>
-              <w:rPr>
-                <w:lang w:val="es-DO"/>
-              </w:rPr>
-              <w:t>El porcentaje de trabajo al recurso no puede sobre estimarse, el valor no es aceptado.</w:t>
-            </w:r>
-          </w:p>
-        </w:tc>
-      </w:tr>
-      <w:tr>
-        <w:tc>
-          <w:tcPr>
-            <w:tcW w:w="3114" w:type="dxa"/>
-          </w:tcPr>
-          <w:p>
-            <w:pPr>
-              <w:jc w:val="center"/>
-              <w:rPr>
-                <w:rFonts w:cstheme="minorHAnsi"/>
-                <w:b/>
-              </w:rPr>
-            </w:pPr>
-            <w:r>
-              <w:rPr>
-                <w:rFonts w:cstheme="minorHAnsi"/>
-                <w:b/>
-              </w:rPr>
-              <w:t>Assumptions</w:t>
-            </w:r>
-            <w:r>
-              <w:rPr>
-                <w:rFonts w:cstheme="minorHAnsi"/>
-                <w:b/>
-              </w:rPr>
-              <w:t>:</w:t>
-            </w:r>
-          </w:p>
-        </w:tc>
-        <w:tc>
-          <w:tcPr>
-            <w:tcW w:w="6236" w:type="dxa"/>
-          </w:tcPr>
-          <w:p>
-            <w:pPr>
-              <w:pStyle w:val="ListParagraph"/>
-              <w:numPr>
-                <w:ilvl w:val="0"/>
-                <w:numId w:val="9"/>
-              </w:numPr>
-              <w:rPr>
-                <w:lang w:val="es-DO"/>
-              </w:rPr>
-            </w:pPr>
-            <w:r>
-              <w:rPr>
-                <w:lang w:val="es-DO"/>
-              </w:rPr>
-              <w:t>La información suministrada debe de persistir sin importar los fallos que puedan ocurrir en el sistema</w:t>
-            </w:r>
-          </w:p>
-          <w:p>
-            <w:pPr>
-              <w:pStyle w:val="ListParagraph"/>
-              <w:numPr>
-                <w:ilvl w:val="0"/>
-                <w:numId w:val="9"/>
-              </w:numPr>
-              <w:rPr>
-                <w:lang w:val="es-DO"/>
-              </w:rPr>
-            </w:pPr>
-            <w:r>
-              <w:rPr>
-                <w:lang w:val="es-DO"/>
-              </w:rPr>
-              <w:t>La información podrá ser suministrada y/o modificada solo por personas con acceso.</w:t>
-            </w:r>
-          </w:p>
-        </w:tc>
-      </w:tr>
-      <w:tr>
-        <w:tc>
-          <w:tcPr>
-            <w:tcW w:w="3114" w:type="dxa"/>
-          </w:tcPr>
-          <w:p>
-            <w:pPr>
-              <w:jc w:val="center"/>
-              <w:rPr>
-                <w:rFonts w:cstheme="minorHAnsi"/>
-                <w:b/>
-                <w:lang w:val="es-DO"/>
-              </w:rPr>
-            </w:pPr>
-            <w:proofErr w:type="spellStart"/>
-            <w:r>
-              <w:rPr>
-                <w:rFonts w:cstheme="minorHAnsi"/>
-                <w:b/>
-                <w:lang w:val="es-DO"/>
-              </w:rPr>
-              <w:lastRenderedPageBreak/>
-              <w:t>Issue</w:t>
-            </w:r>
-            <w:proofErr w:type="spellEnd"/>
-            <w:r>
-              <w:rPr>
-                <w:rFonts w:cstheme="minorHAnsi"/>
-                <w:b/>
-                <w:lang w:val="es-DO"/>
-              </w:rPr>
-              <w:t>:</w:t>
-            </w:r>
-          </w:p>
-        </w:tc>
-        <w:tc>
-          <w:tcPr>
-            <w:tcW w:w="6236" w:type="dxa"/>
-          </w:tcPr>
-          <w:p>
-            <w:pPr>
-              <w:rPr>
-                <w:rFonts w:cstheme="minorHAnsi"/>
-                <w:lang w:val="es-DO"/>
-              </w:rPr>
-            </w:pPr>
-            <w:r>
-              <w:rPr>
-                <w:rFonts w:cstheme="minorHAnsi"/>
-                <w:lang w:val="es-DO"/>
-              </w:rPr>
-              <w:t>N/A</w:t>
-            </w:r>
-          </w:p>
-        </w:tc>
-      </w:tr>
-      <w:tr>
-        <w:tc>
-          <w:tcPr>
-            <w:tcW w:w="3114" w:type="dxa"/>
-          </w:tcPr>
-          <w:p>
-            <w:pPr>
-              <w:jc w:val="center"/>
-              <w:rPr>
-                <w:rFonts w:cstheme="minorHAnsi"/>
-                <w:b/>
-                <w:lang w:val="es-DO"/>
-              </w:rPr>
-            </w:pPr>
-            <w:proofErr w:type="spellStart"/>
-            <w:r>
-              <w:rPr>
-                <w:rFonts w:cstheme="minorHAnsi"/>
-                <w:b/>
-                <w:lang w:val="es-DO"/>
-              </w:rPr>
-              <w:t>Source</w:t>
-            </w:r>
-            <w:proofErr w:type="spellEnd"/>
-            <w:r>
-              <w:rPr>
-                <w:rFonts w:cstheme="minorHAnsi"/>
-                <w:b/>
-                <w:lang w:val="es-DO"/>
-              </w:rPr>
-              <w:t>:</w:t>
-            </w:r>
-          </w:p>
-        </w:tc>
-        <w:tc>
-          <w:tcPr>
-            <w:tcW w:w="6236" w:type="dxa"/>
-          </w:tcPr>
-          <w:p>
-            <w:pPr>
-              <w:rPr>
-                <w:rFonts w:cstheme="minorHAnsi"/>
-                <w:lang w:val="es-DO"/>
-              </w:rPr>
-            </w:pPr>
-            <w:r>
-              <w:rPr>
-                <w:rFonts w:cstheme="minorHAnsi"/>
-                <w:lang w:val="es-DO"/>
-              </w:rPr>
-              <w:t>Reunión #1</w:t>
+            <w:r>
+              <w:rPr>
+                <w:lang w:val="es-ES_tradnl"/>
+              </w:rPr>
+              <w:t>. Correo del usuario en fecha 13 OCT 2014.</w:t>
             </w:r>
           </w:p>
         </w:tc>
@@ -3829,8 +2949,8 @@
         <w:tblLook w:val="04A0" w:firstRow="1" w:lastRow="0" w:firstColumn="1" w:lastColumn="0" w:noHBand="0" w:noVBand="1"/>
       </w:tblPr>
       <w:tblGrid>
-        <w:gridCol w:w="2986"/>
-        <w:gridCol w:w="5842"/>
+        <w:gridCol w:w="3037"/>
+        <w:gridCol w:w="6017"/>
       </w:tblGrid>
       <w:tr>
         <w:tc>
@@ -3916,8 +3036,6 @@
             <w:r>
               <w:t>UC6</w:t>
             </w:r>
-            <w:bookmarkStart w:id="0" w:name="_GoBack"/>
-            <w:bookmarkEnd w:id="0"/>
           </w:p>
         </w:tc>
       </w:tr>
@@ -4048,21 +3166,7 @@
               <w:rPr>
                 <w:lang w:val="es-DO"/>
               </w:rPr>
-              <w:t xml:space="preserve">El gerente del proyecto establece las horas/días disponibles de un recurso. Donde un recurso se refiere a  todos los  miembros de un proyecto (Desarrollador, diseñador,  </w:t>
-            </w:r>
-            <w:proofErr w:type="spellStart"/>
-            <w:r>
-              <w:rPr>
-                <w:lang w:val="es-DO"/>
-              </w:rPr>
-              <w:t>etc</w:t>
-            </w:r>
-            <w:proofErr w:type="spellEnd"/>
-            <w:r>
-              <w:rPr>
-                <w:lang w:val="es-DO"/>
-              </w:rPr>
-              <w:t>).</w:t>
+              <w:t>El gerente del proyecto establece las horas/días disponibles de un recurso. Donde un recurso se refiere a  todos los  miembros de un proyecto (Desarrollador, diseñador,  etc).</w:t>
             </w:r>
           </w:p>
         </w:tc>
@@ -4123,7 +3227,23 @@
             </w:r>
             <w:proofErr w:type="spellStart"/>
             <w:r>
-              <w:t>exista</w:t>
+              <w:t>esté</w:t>
+            </w:r>
+            <w:proofErr w:type="spellEnd"/>
+            <w:r>
+              <w:t xml:space="preserve"> </w:t>
+            </w:r>
+            <w:proofErr w:type="spellStart"/>
+            <w:r>
+              <w:t>registrado</w:t>
+            </w:r>
+            <w:proofErr w:type="spellEnd"/>
+            <w:r>
+              <w:t xml:space="preserve"> en </w:t>
+            </w:r>
+            <w:proofErr w:type="spellStart"/>
+            <w:r>
+              <w:t>RedMine</w:t>
             </w:r>
             <w:proofErr w:type="spellEnd"/>
           </w:p>
@@ -4224,19 +3344,17 @@
                 <w:lang w:val="es-DO"/>
               </w:rPr>
             </w:pPr>
-            <w:proofErr w:type="spellStart"/>
-            <w:r>
-              <w:rPr>
-                <w:lang w:val="es-DO"/>
-              </w:rPr>
-              <w:t>Aasignarles</w:t>
-            </w:r>
-            <w:proofErr w:type="spellEnd"/>
-            <w:r>
-              <w:rPr>
-                <w:lang w:val="es-DO"/>
-              </w:rPr>
-              <w:t xml:space="preserve">  las horas</w:t>
+            <w:r>
+              <w:rPr>
+                <w:lang w:val="es-DO"/>
+              </w:rPr>
+              <w:t>Aasignarles  las horas</w:t>
+            </w:r>
+            <w:r>
+              <w:rPr>
+                <w:lang w:val="es-DO"/>
+              </w:rPr>
+              <w:t xml:space="preserve"> que tendrá disponibles</w:t>
             </w:r>
           </w:p>
           <w:p>
@@ -4539,13 +3657,9 @@
       </w:tr>
     </w:tbl>
     <w:p>
-      <w:pPr>
-        <w:rPr>
-          <w:lang w:val="en-US"/>
-        </w:rPr>
-      </w:pPr>
+      <w:bookmarkStart w:id="0" w:name="_GoBack"/>
+      <w:bookmarkEnd w:id="0"/>
     </w:p>
-    <w:p/>
     <w:sectPr>
       <w:pgSz w:w="12240" w:h="15840"/>
       <w:pgMar w:top="1417" w:right="1701" w:bottom="1417" w:left="1701" w:header="708" w:footer="708" w:gutter="0"/>
@@ -4557,7 +3671,7 @@
 </file>
 
 <file path=word/numbering.xml><?xml version="1.0" encoding="utf-8"?>
-<w:numbering xmlns:wpc="http://schemas.microsoft.com/office/word/2010/wordprocessingCanvas" xmlns:mc="http://schemas.openxmlformats.org/markup-compatibility/2006" xmlns:o="urn:schemas-microsoft-com:office:office" xmlns:r="http://schemas.openxmlformats.org/officeDocument/2006/relationships" xmlns:m="http://schemas.openxmlformats.org/officeDocument/2006/math" xmlns:v="urn:schemas-microsoft-com:vml" xmlns:wp14="http://schemas.microsoft.com/office/word/2010/wordprocessingDrawing" xmlns:wp="http://schemas.openxmlformats.org/drawingml/2006/wordprocessingDrawing" xmlns:w10="urn:schemas-microsoft-com:office:word" xmlns:w="http://schemas.openxmlformats.org/wordprocessingml/2006/main" xmlns:w14="http://schemas.microsoft.com/office/word/2010/wordml" xmlns:w15="http://schemas.microsoft.com/office/word/2012/wordml" xmlns:wpg="http://schemas.microsoft.com/office/word/2010/wordprocessingGroup" xmlns:wpi="http://schemas.microsoft.com/office/word/2010/wordprocessingInk" xmlns:wne="http://schemas.microsoft.com/office/word/2006/wordml" xmlns:wps="http://schemas.microsoft.com/office/word/2010/wordprocessingShape" mc:Ignorable="w14 w15 wp14">
+<w:numbering xmlns:wpc="http://schemas.microsoft.com/office/word/2010/wordprocessingCanvas" xmlns:mo="http://schemas.microsoft.com/office/mac/office/2008/main" xmlns:mc="http://schemas.openxmlformats.org/markup-compatibility/2006" xmlns:mv="urn:schemas-microsoft-com:mac:vml" xmlns:o="urn:schemas-microsoft-com:office:office" xmlns:r="http://schemas.openxmlformats.org/officeDocument/2006/relationships" xmlns:m="http://schemas.openxmlformats.org/officeDocument/2006/math" xmlns:v="urn:schemas-microsoft-com:vml" xmlns:wp14="http://schemas.microsoft.com/office/word/2010/wordprocessingDrawing" xmlns:wp="http://schemas.openxmlformats.org/drawingml/2006/wordprocessingDrawing" xmlns:w10="urn:schemas-microsoft-com:office:word" xmlns:w="http://schemas.openxmlformats.org/wordprocessingml/2006/main" xmlns:w14="http://schemas.microsoft.com/office/word/2010/wordml" xmlns:wpg="http://schemas.microsoft.com/office/word/2010/wordprocessingGroup" xmlns:wpi="http://schemas.microsoft.com/office/word/2010/wordprocessingInk" xmlns:wne="http://schemas.microsoft.com/office/word/2006/wordml" xmlns:wps="http://schemas.microsoft.com/office/word/2010/wordprocessingShape" mc:Ignorable="w14 wp14">
   <w:abstractNum w:abstractNumId="0">
     <w:nsid w:val="183444DB"/>
     <w:multiLevelType w:val="hybridMultilevel"/>
@@ -6297,7 +5411,7 @@
 </file>
 
 <file path=word/styles.xml><?xml version="1.0" encoding="utf-8"?>
-<w:styles xmlns:mc="http://schemas.openxmlformats.org/markup-compatibility/2006" xmlns:r="http://schemas.openxmlformats.org/officeDocument/2006/relationships" xmlns:w="http://schemas.openxmlformats.org/wordprocessingml/2006/main" xmlns:w14="http://schemas.microsoft.com/office/word/2010/wordml" xmlns:w15="http://schemas.microsoft.com/office/word/2012/wordml" mc:Ignorable="w14 w15">
+<w:styles xmlns:mc="http://schemas.openxmlformats.org/markup-compatibility/2006" xmlns:r="http://schemas.openxmlformats.org/officeDocument/2006/relationships" xmlns:w="http://schemas.openxmlformats.org/wordprocessingml/2006/main" xmlns:w14="http://schemas.microsoft.com/office/word/2010/wordml" mc:Ignorable="w14">
   <w:docDefaults>
     <w:rPrDefault>
       <w:rPr>
@@ -6313,378 +5427,153 @@
       </w:pPr>
     </w:pPrDefault>
   </w:docDefaults>
-  <w:latentStyles w:defLockedState="0" w:defUIPriority="99" w:defSemiHidden="0" w:defUnhideWhenUsed="0" w:defQFormat="0" w:count="371">
-    <w:lsdException w:name="Normal" w:uiPriority="0" w:qFormat="1"/>
-    <w:lsdException w:name="heading 1" w:uiPriority="9" w:qFormat="1"/>
-    <w:lsdException w:name="heading 2" w:semiHidden="1" w:uiPriority="9" w:unhideWhenUsed="1" w:qFormat="1"/>
-    <w:lsdException w:name="heading 3" w:semiHidden="1" w:uiPriority="9" w:unhideWhenUsed="1" w:qFormat="1"/>
-    <w:lsdException w:name="heading 4" w:semiHidden="1" w:uiPriority="9" w:unhideWhenUsed="1" w:qFormat="1"/>
-    <w:lsdException w:name="heading 5" w:semiHidden="1" w:uiPriority="9" w:unhideWhenUsed="1" w:qFormat="1"/>
-    <w:lsdException w:name="heading 6" w:semiHidden="1" w:uiPriority="9" w:unhideWhenUsed="1" w:qFormat="1"/>
-    <w:lsdException w:name="heading 7" w:semiHidden="1" w:uiPriority="9" w:unhideWhenUsed="1" w:qFormat="1"/>
-    <w:lsdException w:name="heading 8" w:semiHidden="1" w:uiPriority="9" w:unhideWhenUsed="1" w:qFormat="1"/>
-    <w:lsdException w:name="heading 9" w:semiHidden="1" w:uiPriority="9" w:unhideWhenUsed="1" w:qFormat="1"/>
-    <w:lsdException w:name="index 1" w:semiHidden="1" w:unhideWhenUsed="1"/>
-    <w:lsdException w:name="index 2" w:semiHidden="1" w:unhideWhenUsed="1"/>
-    <w:lsdException w:name="index 3" w:semiHidden="1" w:unhideWhenUsed="1"/>
-    <w:lsdException w:name="index 4" w:semiHidden="1" w:unhideWhenUsed="1"/>
-    <w:lsdException w:name="index 5" w:semiHidden="1" w:unhideWhenUsed="1"/>
-    <w:lsdException w:name="index 6" w:semiHidden="1" w:unhideWhenUsed="1"/>
-    <w:lsdException w:name="index 7" w:semiHidden="1" w:unhideWhenUsed="1"/>
-    <w:lsdException w:name="index 8" w:semiHidden="1" w:unhideWhenUsed="1"/>
-    <w:lsdException w:name="index 9" w:semiHidden="1" w:unhideWhenUsed="1"/>
-    <w:lsdException w:name="toc 1" w:semiHidden="1" w:uiPriority="39" w:unhideWhenUsed="1"/>
-    <w:lsdException w:name="toc 2" w:semiHidden="1" w:uiPriority="39" w:unhideWhenUsed="1"/>
-    <w:lsdException w:name="toc 3" w:semiHidden="1" w:uiPriority="39" w:unhideWhenUsed="1"/>
-    <w:lsdException w:name="toc 4" w:semiHidden="1" w:uiPriority="39" w:unhideWhenUsed="1"/>
-    <w:lsdException w:name="toc 5" w:semiHidden="1" w:uiPriority="39" w:unhideWhenUsed="1"/>
-    <w:lsdException w:name="toc 6" w:semiHidden="1" w:uiPriority="39" w:unhideWhenUsed="1"/>
-    <w:lsdException w:name="toc 7" w:semiHidden="1" w:uiPriority="39" w:unhideWhenUsed="1"/>
-    <w:lsdException w:name="toc 8" w:semiHidden="1" w:uiPriority="39" w:unhideWhenUsed="1"/>
-    <w:lsdException w:name="toc 9" w:semiHidden="1" w:uiPriority="39" w:unhideWhenUsed="1"/>
-    <w:lsdException w:name="Normal Indent" w:semiHidden="1" w:unhideWhenUsed="1"/>
-    <w:lsdException w:name="footnote text" w:semiHidden="1" w:unhideWhenUsed="1"/>
-    <w:lsdException w:name="annotation text" w:semiHidden="1" w:unhideWhenUsed="1"/>
-    <w:lsdException w:name="header" w:semiHidden="1" w:unhideWhenUsed="1"/>
-    <w:lsdException w:name="footer" w:semiHidden="1" w:unhideWhenUsed="1"/>
-    <w:lsdException w:name="index heading" w:semiHidden="1" w:unhideWhenUsed="1"/>
-    <w:lsdException w:name="caption" w:semiHidden="1" w:uiPriority="35" w:unhideWhenUsed="1" w:qFormat="1"/>
-    <w:lsdException w:name="table of figures" w:semiHidden="1" w:unhideWhenUsed="1"/>
-    <w:lsdException w:name="envelope address" w:semiHidden="1" w:unhideWhenUsed="1"/>
-    <w:lsdException w:name="envelope return" w:semiHidden="1" w:unhideWhenUsed="1"/>
-    <w:lsdException w:name="footnote reference" w:semiHidden="1" w:unhideWhenUsed="1"/>
-    <w:lsdException w:name="annotation reference" w:semiHidden="1" w:unhideWhenUsed="1"/>
-    <w:lsdException w:name="line number" w:semiHidden="1" w:unhideWhenUsed="1"/>
-    <w:lsdException w:name="page number" w:semiHidden="1" w:unhideWhenUsed="1"/>
-    <w:lsdException w:name="endnote reference" w:semiHidden="1" w:unhideWhenUsed="1"/>
-    <w:lsdException w:name="endnote text" w:semiHidden="1" w:unhideWhenUsed="1"/>
-    <w:lsdException w:name="table of authorities" w:semiHidden="1" w:unhideWhenUsed="1"/>
-    <w:lsdException w:name="macro" w:semiHidden="1" w:unhideWhenUsed="1"/>
-    <w:lsdException w:name="toa heading" w:semiHidden="1" w:unhideWhenUsed="1"/>
-    <w:lsdException w:name="List" w:semiHidden="1" w:unhideWhenUsed="1"/>
-    <w:lsdException w:name="List Bullet" w:semiHidden="1" w:unhideWhenUsed="1"/>
-    <w:lsdException w:name="List Number" w:semiHidden="1" w:unhideWhenUsed="1"/>
-    <w:lsdException w:name="List 2" w:semiHidden="1" w:unhideWhenUsed="1"/>
-    <w:lsdException w:name="List 3" w:semiHidden="1" w:unhideWhenUsed="1"/>
-    <w:lsdException w:name="List 4" w:semiHidden="1" w:unhideWhenUsed="1"/>
-    <w:lsdException w:name="List 5" w:semiHidden="1" w:unhideWhenUsed="1"/>
-    <w:lsdException w:name="List Bullet 2" w:semiHidden="1" w:unhideWhenUsed="1"/>
-    <w:lsdException w:name="List Bullet 3" w:semiHidden="1" w:unhideWhenUsed="1"/>
-    <w:lsdException w:name="List Bullet 4" w:semiHidden="1" w:unhideWhenUsed="1"/>
-    <w:lsdException w:name="List Bullet 5" w:semiHidden="1" w:unhideWhenUsed="1"/>
-    <w:lsdException w:name="List Number 2" w:semiHidden="1" w:unhideWhenUsed="1"/>
-    <w:lsdException w:name="List Number 3" w:semiHidden="1" w:unhideWhenUsed="1"/>
-    <w:lsdException w:name="List Number 4" w:semiHidden="1" w:unhideWhenUsed="1"/>
-    <w:lsdException w:name="List Number 5" w:semiHidden="1" w:unhideWhenUsed="1"/>
-    <w:lsdException w:name="Title" w:uiPriority="10" w:qFormat="1"/>
-    <w:lsdException w:name="Closing" w:semiHidden="1" w:unhideWhenUsed="1"/>
-    <w:lsdException w:name="Signature" w:semiHidden="1" w:unhideWhenUsed="1"/>
-    <w:lsdException w:name="Default Paragraph Font" w:semiHidden="1" w:uiPriority="1" w:unhideWhenUsed="1"/>
-    <w:lsdException w:name="Body Text" w:semiHidden="1" w:unhideWhenUsed="1"/>
-    <w:lsdException w:name="Body Text Indent" w:semiHidden="1" w:unhideWhenUsed="1"/>
-    <w:lsdException w:name="List Continue" w:semiHidden="1" w:unhideWhenUsed="1"/>
-    <w:lsdException w:name="List Continue 2" w:semiHidden="1" w:unhideWhenUsed="1"/>
-    <w:lsdException w:name="List Continue 3" w:semiHidden="1" w:unhideWhenUsed="1"/>
-    <w:lsdException w:name="List Continue 4" w:semiHidden="1" w:unhideWhenUsed="1"/>
-    <w:lsdException w:name="List Continue 5" w:semiHidden="1" w:unhideWhenUsed="1"/>
-    <w:lsdException w:name="Message Header" w:semiHidden="1" w:unhideWhenUsed="1"/>
-    <w:lsdException w:name="Subtitle" w:uiPriority="11" w:qFormat="1"/>
-    <w:lsdException w:name="Salutation" w:semiHidden="1" w:unhideWhenUsed="1"/>
-    <w:lsdException w:name="Date" w:semiHidden="1" w:unhideWhenUsed="1"/>
-    <w:lsdException w:name="Body Text First Indent" w:semiHidden="1" w:unhideWhenUsed="1"/>
-    <w:lsdException w:name="Body Text First Indent 2" w:semiHidden="1" w:unhideWhenUsed="1"/>
-    <w:lsdException w:name="Note Heading" w:semiHidden="1" w:unhideWhenUsed="1"/>
-    <w:lsdException w:name="Body Text 2" w:semiHidden="1" w:unhideWhenUsed="1"/>
-    <w:lsdException w:name="Body Text 3" w:semiHidden="1" w:unhideWhenUsed="1"/>
-    <w:lsdException w:name="Body Text Indent 2" w:semiHidden="1" w:unhideWhenUsed="1"/>
-    <w:lsdException w:name="Body Text Indent 3" w:semiHidden="1" w:unhideWhenUsed="1"/>
-    <w:lsdException w:name="Block Text" w:semiHidden="1" w:unhideWhenUsed="1"/>
-    <w:lsdException w:name="Hyperlink" w:semiHidden="1" w:unhideWhenUsed="1"/>
-    <w:lsdException w:name="FollowedHyperlink" w:semiHidden="1" w:unhideWhenUsed="1"/>
-    <w:lsdException w:name="Strong" w:uiPriority="22" w:qFormat="1"/>
-    <w:lsdException w:name="Emphasis" w:uiPriority="20" w:qFormat="1"/>
-    <w:lsdException w:name="Document Map" w:semiHidden="1" w:unhideWhenUsed="1"/>
-    <w:lsdException w:name="Plain Text" w:semiHidden="1" w:unhideWhenUsed="1"/>
-    <w:lsdException w:name="E-mail Signature" w:semiHidden="1" w:unhideWhenUsed="1"/>
-    <w:lsdException w:name="HTML Top of Form" w:semiHidden="1" w:unhideWhenUsed="1"/>
-    <w:lsdException w:name="HTML Bottom of Form" w:semiHidden="1" w:unhideWhenUsed="1"/>
-    <w:lsdException w:name="Normal (Web)" w:semiHidden="1" w:unhideWhenUsed="1"/>
-    <w:lsdException w:name="HTML Acronym" w:semiHidden="1" w:unhideWhenUsed="1"/>
-    <w:lsdException w:name="HTML Address" w:semiHidden="1" w:unhideWhenUsed="1"/>
-    <w:lsdException w:name="HTML Cite" w:semiHidden="1" w:unhideWhenUsed="1"/>
-    <w:lsdException w:name="HTML Code" w:semiHidden="1" w:unhideWhenUsed="1"/>
-    <w:lsdException w:name="HTML Definition" w:semiHidden="1" w:unhideWhenUsed="1"/>
-    <w:lsdException w:name="HTML Keyboard" w:semiHidden="1" w:unhideWhenUsed="1"/>
-    <w:lsdException w:name="HTML Preformatted" w:semiHidden="1" w:unhideWhenUsed="1"/>
-    <w:lsdException w:name="HTML Sample" w:semiHidden="1" w:unhideWhenUsed="1"/>
-    <w:lsdException w:name="HTML Typewriter" w:semiHidden="1" w:unhideWhenUsed="1"/>
-    <w:lsdException w:name="HTML Variable" w:semiHidden="1" w:unhideWhenUsed="1"/>
-    <w:lsdException w:name="Normal Table" w:semiHidden="1" w:unhideWhenUsed="1"/>
-    <w:lsdException w:name="annotation subject" w:semiHidden="1" w:unhideWhenUsed="1"/>
-    <w:lsdException w:name="No List" w:semiHidden="1" w:unhideWhenUsed="1"/>
-    <w:lsdException w:name="Outline List 1" w:semiHidden="1" w:unhideWhenUsed="1"/>
-    <w:lsdException w:name="Outline List 2" w:semiHidden="1" w:unhideWhenUsed="1"/>
-    <w:lsdException w:name="Outline List 3" w:semiHidden="1" w:unhideWhenUsed="1"/>
-    <w:lsdException w:name="Table Simple 1" w:semiHidden="1" w:unhideWhenUsed="1"/>
-    <w:lsdException w:name="Table Simple 2" w:semiHidden="1" w:unhideWhenUsed="1"/>
-    <w:lsdException w:name="Table Simple 3" w:semiHidden="1" w:unhideWhenUsed="1"/>
-    <w:lsdException w:name="Table Classic 1" w:semiHidden="1" w:unhideWhenUsed="1"/>
-    <w:lsdException w:name="Table Classic 2" w:semiHidden="1" w:unhideWhenUsed="1"/>
-    <w:lsdException w:name="Table Classic 3" w:semiHidden="1" w:unhideWhenUsed="1"/>
-    <w:lsdException w:name="Table Classic 4" w:semiHidden="1" w:unhideWhenUsed="1"/>
-    <w:lsdException w:name="Table Colorful 1" w:semiHidden="1" w:unhideWhenUsed="1"/>
-    <w:lsdException w:name="Table Colorful 2" w:semiHidden="1" w:unhideWhenUsed="1"/>
-    <w:lsdException w:name="Table Colorful 3" w:semiHidden="1" w:unhideWhenUsed="1"/>
-    <w:lsdException w:name="Table Columns 1" w:semiHidden="1" w:unhideWhenUsed="1"/>
-    <w:lsdException w:name="Table Columns 2" w:semiHidden="1" w:unhideWhenUsed="1"/>
-    <w:lsdException w:name="Table Columns 3" w:semiHidden="1" w:unhideWhenUsed="1"/>
-    <w:lsdException w:name="Table Columns 4" w:semiHidden="1" w:unhideWhenUsed="1"/>
-    <w:lsdException w:name="Table Columns 5" w:semiHidden="1" w:unhideWhenUsed="1"/>
-    <w:lsdException w:name="Table Grid 1" w:semiHidden="1" w:unhideWhenUsed="1"/>
-    <w:lsdException w:name="Table Grid 2" w:semiHidden="1" w:unhideWhenUsed="1"/>
-    <w:lsdException w:name="Table Grid 3" w:semiHidden="1" w:unhideWhenUsed="1"/>
-    <w:lsdException w:name="Table Grid 4" w:semiHidden="1" w:unhideWhenUsed="1"/>
-    <w:lsdException w:name="Table Grid 5" w:semiHidden="1" w:unhideWhenUsed="1"/>
-    <w:lsdException w:name="Table Grid 6" w:semiHidden="1" w:unhideWhenUsed="1"/>
-    <w:lsdException w:name="Table Grid 7" w:semiHidden="1" w:unhideWhenUsed="1"/>
-    <w:lsdException w:name="Table Grid 8" w:semiHidden="1" w:unhideWhenUsed="1"/>
-    <w:lsdException w:name="Table List 1" w:semiHidden="1" w:unhideWhenUsed="1"/>
-    <w:lsdException w:name="Table List 2" w:semiHidden="1" w:unhideWhenUsed="1"/>
-    <w:lsdException w:name="Table List 3" w:semiHidden="1" w:unhideWhenUsed="1"/>
-    <w:lsdException w:name="Table List 4" w:semiHidden="1" w:unhideWhenUsed="1"/>
-    <w:lsdException w:name="Table List 5" w:semiHidden="1" w:unhideWhenUsed="1"/>
-    <w:lsdException w:name="Table List 6" w:semiHidden="1" w:unhideWhenUsed="1"/>
-    <w:lsdException w:name="Table List 7" w:semiHidden="1" w:unhideWhenUsed="1"/>
-    <w:lsdException w:name="Table List 8" w:semiHidden="1" w:unhideWhenUsed="1"/>
-    <w:lsdException w:name="Table 3D effects 1" w:semiHidden="1" w:unhideWhenUsed="1"/>
-    <w:lsdException w:name="Table 3D effects 2" w:semiHidden="1" w:unhideWhenUsed="1"/>
-    <w:lsdException w:name="Table 3D effects 3" w:semiHidden="1" w:unhideWhenUsed="1"/>
-    <w:lsdException w:name="Table Contemporary" w:semiHidden="1" w:unhideWhenUsed="1"/>
-    <w:lsdException w:name="Table Elegant" w:semiHidden="1" w:unhideWhenUsed="1"/>
-    <w:lsdException w:name="Table Professional" w:semiHidden="1" w:unhideWhenUsed="1"/>
-    <w:lsdException w:name="Table Subtle 1" w:semiHidden="1" w:unhideWhenUsed="1"/>
-    <w:lsdException w:name="Table Subtle 2" w:semiHidden="1" w:unhideWhenUsed="1"/>
-    <w:lsdException w:name="Table Web 1" w:semiHidden="1" w:unhideWhenUsed="1"/>
-    <w:lsdException w:name="Table Web 2" w:semiHidden="1" w:unhideWhenUsed="1"/>
-    <w:lsdException w:name="Table Web 3" w:semiHidden="1" w:unhideWhenUsed="1"/>
-    <w:lsdException w:name="Balloon Text" w:semiHidden="1" w:unhideWhenUsed="1"/>
-    <w:lsdException w:name="Table Grid" w:uiPriority="59"/>
-    <w:lsdException w:name="Table Theme" w:semiHidden="1" w:unhideWhenUsed="1"/>
-    <w:lsdException w:name="Placeholder Text" w:semiHidden="1"/>
-    <w:lsdException w:name="No Spacing" w:uiPriority="1" w:qFormat="1"/>
-    <w:lsdException w:name="Light Shading" w:uiPriority="60"/>
-    <w:lsdException w:name="Light List" w:uiPriority="61"/>
-    <w:lsdException w:name="Light Grid" w:uiPriority="62"/>
-    <w:lsdException w:name="Medium Shading 1" w:uiPriority="63"/>
-    <w:lsdException w:name="Medium Shading 2" w:uiPriority="64"/>
-    <w:lsdException w:name="Medium List 1" w:uiPriority="65"/>
-    <w:lsdException w:name="Medium List 2" w:uiPriority="66"/>
-    <w:lsdException w:name="Medium Grid 1" w:uiPriority="67"/>
-    <w:lsdException w:name="Medium Grid 2" w:uiPriority="68"/>
-    <w:lsdException w:name="Medium Grid 3" w:uiPriority="69"/>
-    <w:lsdException w:name="Dark List" w:uiPriority="70"/>
-    <w:lsdException w:name="Colorful Shading" w:uiPriority="71"/>
-    <w:lsdException w:name="Colorful List" w:uiPriority="72"/>
-    <w:lsdException w:name="Colorful Grid" w:uiPriority="73"/>
-    <w:lsdException w:name="Light Shading Accent 1" w:uiPriority="60"/>
-    <w:lsdException w:name="Light List Accent 1" w:uiPriority="61"/>
-    <w:lsdException w:name="Light Grid Accent 1" w:uiPriority="62"/>
-    <w:lsdException w:name="Medium Shading 1 Accent 1" w:uiPriority="63"/>
-    <w:lsdException w:name="Medium Shading 2 Accent 1" w:uiPriority="64"/>
-    <w:lsdException w:name="Medium List 1 Accent 1" w:uiPriority="65"/>
-    <w:lsdException w:name="Revision" w:semiHidden="1"/>
-    <w:lsdException w:name="List Paragraph" w:uiPriority="34" w:qFormat="1"/>
-    <w:lsdException w:name="Quote" w:uiPriority="29" w:qFormat="1"/>
-    <w:lsdException w:name="Intense Quote" w:uiPriority="30" w:qFormat="1"/>
-    <w:lsdException w:name="Medium List 2 Accent 1" w:uiPriority="66"/>
-    <w:lsdException w:name="Medium Grid 1 Accent 1" w:uiPriority="67"/>
-    <w:lsdException w:name="Medium Grid 2 Accent 1" w:uiPriority="68"/>
-    <w:lsdException w:name="Medium Grid 3 Accent 1" w:uiPriority="69"/>
-    <w:lsdException w:name="Dark List Accent 1" w:uiPriority="70"/>
-    <w:lsdException w:name="Colorful Shading Accent 1" w:uiPriority="71"/>
-    <w:lsdException w:name="Colorful List Accent 1" w:uiPriority="72"/>
-    <w:lsdException w:name="Colorful Grid Accent 1" w:uiPriority="73"/>
-    <w:lsdException w:name="Light Shading Accent 2" w:uiPriority="60"/>
-    <w:lsdException w:name="Light List Accent 2" w:uiPriority="61"/>
-    <w:lsdException w:name="Light Grid Accent 2" w:uiPriority="62"/>
-    <w:lsdException w:name="Medium Shading 1 Accent 2" w:uiPriority="63"/>
-    <w:lsdException w:name="Medium Shading 2 Accent 2" w:uiPriority="64"/>
-    <w:lsdException w:name="Medium List 1 Accent 2" w:uiPriority="65"/>
-    <w:lsdException w:name="Medium List 2 Accent 2" w:uiPriority="66"/>
-    <w:lsdException w:name="Medium Grid 1 Accent 2" w:uiPriority="67"/>
-    <w:lsdException w:name="Medium Grid 2 Accent 2" w:uiPriority="68"/>
-    <w:lsdException w:name="Medium Grid 3 Accent 2" w:uiPriority="69"/>
-    <w:lsdException w:name="Dark List Accent 2" w:uiPriority="70"/>
-    <w:lsdException w:name="Colorful Shading Accent 2" w:uiPriority="71"/>
-    <w:lsdException w:name="Colorful List Accent 2" w:uiPriority="72"/>
-    <w:lsdException w:name="Colorful Grid Accent 2" w:uiPriority="73"/>
-    <w:lsdException w:name="Light Shading Accent 3" w:uiPriority="60"/>
-    <w:lsdException w:name="Light List Accent 3" w:uiPriority="61"/>
-    <w:lsdException w:name="Light Grid Accent 3" w:uiPriority="62"/>
-    <w:lsdException w:name="Medium Shading 1 Accent 3" w:uiPriority="63"/>
-    <w:lsdException w:name="Medium Shading 2 Accent 3" w:uiPriority="64"/>
-    <w:lsdException w:name="Medium List 1 Accent 3" w:uiPriority="65"/>
-    <w:lsdException w:name="Medium List 2 Accent 3" w:uiPriority="66"/>
-    <w:lsdException w:name="Medium Grid 1 Accent 3" w:uiPriority="67"/>
-    <w:lsdException w:name="Medium Grid 2 Accent 3" w:uiPriority="68"/>
-    <w:lsdException w:name="Medium Grid 3 Accent 3" w:uiPriority="69"/>
-    <w:lsdException w:name="Dark List Accent 3" w:uiPriority="70"/>
-    <w:lsdException w:name="Colorful Shading Accent 3" w:uiPriority="71"/>
-    <w:lsdException w:name="Colorful List Accent 3" w:uiPriority="72"/>
-    <w:lsdException w:name="Colorful Grid Accent 3" w:uiPriority="73"/>
-    <w:lsdException w:name="Light Shading Accent 4" w:uiPriority="60"/>
-    <w:lsdException w:name="Light List Accent 4" w:uiPriority="61"/>
-    <w:lsdException w:name="Light Grid Accent 4" w:uiPriority="62"/>
-    <w:lsdException w:name="Medium Shading 1 Accent 4" w:uiPriority="63"/>
-    <w:lsdException w:name="Medium Shading 2 Accent 4" w:uiPriority="64"/>
-    <w:lsdException w:name="Medium List 1 Accent 4" w:uiPriority="65"/>
-    <w:lsdException w:name="Medium List 2 Accent 4" w:uiPriority="66"/>
-    <w:lsdException w:name="Medium Grid 1 Accent 4" w:uiPriority="67"/>
-    <w:lsdException w:name="Medium Grid 2 Accent 4" w:uiPriority="68"/>
-    <w:lsdException w:name="Medium Grid 3 Accent 4" w:uiPriority="69"/>
-    <w:lsdException w:name="Dark List Accent 4" w:uiPriority="70"/>
-    <w:lsdException w:name="Colorful Shading Accent 4" w:uiPriority="71"/>
-    <w:lsdException w:name="Colorful List Accent 4" w:uiPriority="72"/>
-    <w:lsdException w:name="Colorful Grid Accent 4" w:uiPriority="73"/>
-    <w:lsdException w:name="Light Shading Accent 5" w:uiPriority="60"/>
-    <w:lsdException w:name="Light List Accent 5" w:uiPriority="61"/>
-    <w:lsdException w:name="Light Grid Accent 5" w:uiPriority="62"/>
-    <w:lsdException w:name="Medium Shading 1 Accent 5" w:uiPriority="63"/>
-    <w:lsdException w:name="Medium Shading 2 Accent 5" w:uiPriority="64"/>
-    <w:lsdException w:name="Medium List 1 Accent 5" w:uiPriority="65"/>
-    <w:lsdException w:name="Medium List 2 Accent 5" w:uiPriority="66"/>
-    <w:lsdException w:name="Medium Grid 1 Accent 5" w:uiPriority="67"/>
-    <w:lsdException w:name="Medium Grid 2 Accent 5" w:uiPriority="68"/>
-    <w:lsdException w:name="Medium Grid 3 Accent 5" w:uiPriority="69"/>
-    <w:lsdException w:name="Dark List Accent 5" w:uiPriority="70"/>
-    <w:lsdException w:name="Colorful Shading Accent 5" w:uiPriority="71"/>
-    <w:lsdException w:name="Colorful List Accent 5" w:uiPriority="72"/>
-    <w:lsdException w:name="Colorful Grid Accent 5" w:uiPriority="73"/>
-    <w:lsdException w:name="Light Shading Accent 6" w:uiPriority="60"/>
-    <w:lsdException w:name="Light List Accent 6" w:uiPriority="61"/>
-    <w:lsdException w:name="Light Grid Accent 6" w:uiPriority="62"/>
-    <w:lsdException w:name="Medium Shading 1 Accent 6" w:uiPriority="63"/>
-    <w:lsdException w:name="Medium Shading 2 Accent 6" w:uiPriority="64"/>
-    <w:lsdException w:name="Medium List 1 Accent 6" w:uiPriority="65"/>
-    <w:lsdException w:name="Medium List 2 Accent 6" w:uiPriority="66"/>
-    <w:lsdException w:name="Medium Grid 1 Accent 6" w:uiPriority="67"/>
-    <w:lsdException w:name="Medium Grid 2 Accent 6" w:uiPriority="68"/>
-    <w:lsdException w:name="Medium Grid 3 Accent 6" w:uiPriority="69"/>
-    <w:lsdException w:name="Dark List Accent 6" w:uiPriority="70"/>
-    <w:lsdException w:name="Colorful Shading Accent 6" w:uiPriority="71"/>
-    <w:lsdException w:name="Colorful List Accent 6" w:uiPriority="72"/>
-    <w:lsdException w:name="Colorful Grid Accent 6" w:uiPriority="73"/>
-    <w:lsdException w:name="Subtle Emphasis" w:uiPriority="19" w:qFormat="1"/>
-    <w:lsdException w:name="Intense Emphasis" w:uiPriority="21" w:qFormat="1"/>
-    <w:lsdException w:name="Subtle Reference" w:uiPriority="31" w:qFormat="1"/>
-    <w:lsdException w:name="Intense Reference" w:uiPriority="32" w:qFormat="1"/>
-    <w:lsdException w:name="Book Title" w:uiPriority="33" w:qFormat="1"/>
-    <w:lsdException w:name="Bibliography" w:semiHidden="1" w:uiPriority="37" w:unhideWhenUsed="1"/>
-    <w:lsdException w:name="TOC Heading" w:semiHidden="1" w:uiPriority="39" w:unhideWhenUsed="1" w:qFormat="1"/>
-    <w:lsdException w:name="Plain Table 1" w:uiPriority="41"/>
-    <w:lsdException w:name="Plain Table 2" w:uiPriority="42"/>
-    <w:lsdException w:name="Plain Table 3" w:uiPriority="43"/>
-    <w:lsdException w:name="Plain Table 4" w:uiPriority="44"/>
-    <w:lsdException w:name="Plain Table 5" w:uiPriority="45"/>
-    <w:lsdException w:name="Grid Table Light" w:uiPriority="40"/>
-    <w:lsdException w:name="Grid Table 1 Light" w:uiPriority="46"/>
-    <w:lsdException w:name="Grid Table 2" w:uiPriority="47"/>
-    <w:lsdException w:name="Grid Table 3" w:uiPriority="48"/>
-    <w:lsdException w:name="Grid Table 4" w:uiPriority="49"/>
-    <w:lsdException w:name="Grid Table 5 Dark" w:uiPriority="50"/>
-    <w:lsdException w:name="Grid Table 6 Colorful" w:uiPriority="51"/>
-    <w:lsdException w:name="Grid Table 7 Colorful" w:uiPriority="52"/>
-    <w:lsdException w:name="Grid Table 1 Light Accent 1" w:uiPriority="46"/>
-    <w:lsdException w:name="Grid Table 2 Accent 1" w:uiPriority="47"/>
-    <w:lsdException w:name="Grid Table 3 Accent 1" w:uiPriority="48"/>
-    <w:lsdException w:name="Grid Table 4 Accent 1" w:uiPriority="49"/>
-    <w:lsdException w:name="Grid Table 5 Dark Accent 1" w:uiPriority="50"/>
-    <w:lsdException w:name="Grid Table 6 Colorful Accent 1" w:uiPriority="51"/>
-    <w:lsdException w:name="Grid Table 7 Colorful Accent 1" w:uiPriority="52"/>
-    <w:lsdException w:name="Grid Table 1 Light Accent 2" w:uiPriority="46"/>
-    <w:lsdException w:name="Grid Table 2 Accent 2" w:uiPriority="47"/>
-    <w:lsdException w:name="Grid Table 3 Accent 2" w:uiPriority="48"/>
-    <w:lsdException w:name="Grid Table 4 Accent 2" w:uiPriority="49"/>
-    <w:lsdException w:name="Grid Table 5 Dark Accent 2" w:uiPriority="50"/>
-    <w:lsdException w:name="Grid Table 6 Colorful Accent 2" w:uiPriority="51"/>
-    <w:lsdException w:name="Grid Table 7 Colorful Accent 2" w:uiPriority="52"/>
-    <w:lsdException w:name="Grid Table 1 Light Accent 3" w:uiPriority="46"/>
-    <w:lsdException w:name="Grid Table 2 Accent 3" w:uiPriority="47"/>
-    <w:lsdException w:name="Grid Table 3 Accent 3" w:uiPriority="48"/>
-    <w:lsdException w:name="Grid Table 4 Accent 3" w:uiPriority="49"/>
-    <w:lsdException w:name="Grid Table 5 Dark Accent 3" w:uiPriority="50"/>
-    <w:lsdException w:name="Grid Table 6 Colorful Accent 3" w:uiPriority="51"/>
-    <w:lsdException w:name="Grid Table 7 Colorful Accent 3" w:uiPriority="52"/>
-    <w:lsdException w:name="Grid Table 1 Light Accent 4" w:uiPriority="46"/>
-    <w:lsdException w:name="Grid Table 2 Accent 4" w:uiPriority="47"/>
-    <w:lsdException w:name="Grid Table 3 Accent 4" w:uiPriority="48"/>
-    <w:lsdException w:name="Grid Table 4 Accent 4" w:uiPriority="49"/>
-    <w:lsdException w:name="Grid Table 5 Dark Accent 4" w:uiPriority="50"/>
-    <w:lsdException w:name="Grid Table 6 Colorful Accent 4" w:uiPriority="51"/>
-    <w:lsdException w:name="Grid Table 7 Colorful Accent 4" w:uiPriority="52"/>
-    <w:lsdException w:name="Grid Table 1 Light Accent 5" w:uiPriority="46"/>
-    <w:lsdException w:name="Grid Table 2 Accent 5" w:uiPriority="47"/>
-    <w:lsdException w:name="Grid Table 3 Accent 5" w:uiPriority="48"/>
-    <w:lsdException w:name="Grid Table 4 Accent 5" w:uiPriority="49"/>
-    <w:lsdException w:name="Grid Table 5 Dark Accent 5" w:uiPriority="50"/>
-    <w:lsdException w:name="Grid Table 6 Colorful Accent 5" w:uiPriority="51"/>
-    <w:lsdException w:name="Grid Table 7 Colorful Accent 5" w:uiPriority="52"/>
-    <w:lsdException w:name="Grid Table 1 Light Accent 6" w:uiPriority="46"/>
-    <w:lsdException w:name="Grid Table 2 Accent 6" w:uiPriority="47"/>
-    <w:lsdException w:name="Grid Table 3 Accent 6" w:uiPriority="48"/>
-    <w:lsdException w:name="Grid Table 4 Accent 6" w:uiPriority="49"/>
-    <w:lsdException w:name="Grid Table 5 Dark Accent 6" w:uiPriority="50"/>
-    <w:lsdException w:name="Grid Table 6 Colorful Accent 6" w:uiPriority="51"/>
-    <w:lsdException w:name="Grid Table 7 Colorful Accent 6" w:uiPriority="52"/>
-    <w:lsdException w:name="List Table 1 Light" w:uiPriority="46"/>
-    <w:lsdException w:name="List Table 2" w:uiPriority="47"/>
-    <w:lsdException w:name="List Table 3" w:uiPriority="48"/>
-    <w:lsdException w:name="List Table 4" w:uiPriority="49"/>
-    <w:lsdException w:name="List Table 5 Dark" w:uiPriority="50"/>
-    <w:lsdException w:name="List Table 6 Colorful" w:uiPriority="51"/>
-    <w:lsdException w:name="List Table 7 Colorful" w:uiPriority="52"/>
-    <w:lsdException w:name="List Table 1 Light Accent 1" w:uiPriority="46"/>
-    <w:lsdException w:name="List Table 2 Accent 1" w:uiPriority="47"/>
-    <w:lsdException w:name="List Table 3 Accent 1" w:uiPriority="48"/>
-    <w:lsdException w:name="List Table 4 Accent 1" w:uiPriority="49"/>
-    <w:lsdException w:name="List Table 5 Dark Accent 1" w:uiPriority="50"/>
-    <w:lsdException w:name="List Table 6 Colorful Accent 1" w:uiPriority="51"/>
-    <w:lsdException w:name="List Table 7 Colorful Accent 1" w:uiPriority="52"/>
-    <w:lsdException w:name="List Table 1 Light Accent 2" w:uiPriority="46"/>
-    <w:lsdException w:name="List Table 2 Accent 2" w:uiPriority="47"/>
-    <w:lsdException w:name="List Table 3 Accent 2" w:uiPriority="48"/>
-    <w:lsdException w:name="List Table 4 Accent 2" w:uiPriority="49"/>
-    <w:lsdException w:name="List Table 5 Dark Accent 2" w:uiPriority="50"/>
-    <w:lsdException w:name="List Table 6 Colorful Accent 2" w:uiPriority="51"/>
-    <w:lsdException w:name="List Table 7 Colorful Accent 2" w:uiPriority="52"/>
-    <w:lsdException w:name="List Table 1 Light Accent 3" w:uiPriority="46"/>
-    <w:lsdException w:name="List Table 2 Accent 3" w:uiPriority="47"/>
-    <w:lsdException w:name="List Table 3 Accent 3" w:uiPriority="48"/>
-    <w:lsdException w:name="List Table 4 Accent 3" w:uiPriority="49"/>
-    <w:lsdException w:name="List Table 5 Dark Accent 3" w:uiPriority="50"/>
-    <w:lsdException w:name="List Table 6 Colorful Accent 3" w:uiPriority="51"/>
-    <w:lsdException w:name="List Table 7 Colorful Accent 3" w:uiPriority="52"/>
-    <w:lsdException w:name="List Table 1 Light Accent 4" w:uiPriority="46"/>
-    <w:lsdException w:name="List Table 2 Accent 4" w:uiPriority="47"/>
-    <w:lsdException w:name="List Table 3 Accent 4" w:uiPriority="48"/>
-    <w:lsdException w:name="List Table 4 Accent 4" w:uiPriority="49"/>
-    <w:lsdException w:name="List Table 5 Dark Accent 4" w:uiPriority="50"/>
-    <w:lsdException w:name="List Table 6 Colorful Accent 4" w:uiPriority="51"/>
-    <w:lsdException w:name="List Table 7 Colorful Accent 4" w:uiPriority="52"/>
-    <w:lsdException w:name="List Table 1 Light Accent 5" w:uiPriority="46"/>
-    <w:lsdException w:name="List Table 2 Accent 5" w:uiPriority="47"/>
-    <w:lsdException w:name="List Table 3 Accent 5" w:uiPriority="48"/>
-    <w:lsdException w:name="List Table 4 Accent 5" w:uiPriority="49"/>
-    <w:lsdException w:name="List Table 5 Dark Accent 5" w:uiPriority="50"/>
-    <w:lsdException w:name="List Table 6 Colorful Accent 5" w:uiPriority="51"/>
-    <w:lsdException w:name="List Table 7 Colorful Accent 5" w:uiPriority="52"/>
-    <w:lsdException w:name="List Table 1 Light Accent 6" w:uiPriority="46"/>
-    <w:lsdException w:name="List Table 2 Accent 6" w:uiPriority="47"/>
-    <w:lsdException w:name="List Table 3 Accent 6" w:uiPriority="48"/>
-    <w:lsdException w:name="List Table 4 Accent 6" w:uiPriority="49"/>
-    <w:lsdException w:name="List Table 5 Dark Accent 6" w:uiPriority="50"/>
-    <w:lsdException w:name="List Table 6 Colorful Accent 6" w:uiPriority="51"/>
-    <w:lsdException w:name="List Table 7 Colorful Accent 6" w:uiPriority="52"/>
+  <w:latentStyles w:defLockedState="0" w:defUIPriority="99" w:defSemiHidden="1" w:defUnhideWhenUsed="1" w:defQFormat="0" w:count="276">
+    <w:lsdException w:name="Normal" w:semiHidden="0" w:uiPriority="0" w:unhideWhenUsed="0" w:qFormat="1"/>
+    <w:lsdException w:name="heading 1" w:semiHidden="0" w:uiPriority="9" w:unhideWhenUsed="0" w:qFormat="1"/>
+    <w:lsdException w:name="heading 2" w:uiPriority="9" w:qFormat="1"/>
+    <w:lsdException w:name="heading 3" w:uiPriority="9" w:qFormat="1"/>
+    <w:lsdException w:name="heading 4" w:uiPriority="9" w:qFormat="1"/>
+    <w:lsdException w:name="heading 5" w:uiPriority="9" w:qFormat="1"/>
+    <w:lsdException w:name="heading 6" w:uiPriority="9" w:qFormat="1"/>
+    <w:lsdException w:name="heading 7" w:uiPriority="9" w:qFormat="1"/>
+    <w:lsdException w:name="heading 8" w:uiPriority="9" w:qFormat="1"/>
+    <w:lsdException w:name="heading 9" w:uiPriority="9" w:qFormat="1"/>
+    <w:lsdException w:name="toc 1" w:uiPriority="39"/>
+    <w:lsdException w:name="toc 2" w:uiPriority="39"/>
+    <w:lsdException w:name="toc 3" w:uiPriority="39"/>
+    <w:lsdException w:name="toc 4" w:uiPriority="39"/>
+    <w:lsdException w:name="toc 5" w:uiPriority="39"/>
+    <w:lsdException w:name="toc 6" w:uiPriority="39"/>
+    <w:lsdException w:name="toc 7" w:uiPriority="39"/>
+    <w:lsdException w:name="toc 8" w:uiPriority="39"/>
+    <w:lsdException w:name="toc 9" w:uiPriority="39"/>
+    <w:lsdException w:name="caption" w:uiPriority="35" w:qFormat="1"/>
+    <w:lsdException w:name="Title" w:semiHidden="0" w:uiPriority="10" w:unhideWhenUsed="0" w:qFormat="1"/>
+    <w:lsdException w:name="Default Paragraph Font" w:uiPriority="1"/>
+    <w:lsdException w:name="Subtitle" w:semiHidden="0" w:uiPriority="11" w:unhideWhenUsed="0" w:qFormat="1"/>
+    <w:lsdException w:name="Strong" w:semiHidden="0" w:uiPriority="22" w:unhideWhenUsed="0" w:qFormat="1"/>
+    <w:lsdException w:name="Emphasis" w:semiHidden="0" w:uiPriority="20" w:unhideWhenUsed="0" w:qFormat="1"/>
+    <w:lsdException w:name="Table Grid" w:semiHidden="0" w:uiPriority="59" w:unhideWhenUsed="0"/>
+    <w:lsdException w:name="Note Level 1" w:semiHidden="0" w:unhideWhenUsed="0"/>
+    <w:lsdException w:name="Note Level 2" w:semiHidden="0" w:unhideWhenUsed="0"/>
+    <w:lsdException w:name="Note Level 3" w:semiHidden="0" w:unhideWhenUsed="0"/>
+    <w:lsdException w:name="Note Level 4" w:semiHidden="0" w:unhideWhenUsed="0"/>
+    <w:lsdException w:name="Note Level 5" w:semiHidden="0" w:unhideWhenUsed="0"/>
+    <w:lsdException w:name="Note Level 6" w:semiHidden="0" w:unhideWhenUsed="0"/>
+    <w:lsdException w:name="Note Level 7" w:semiHidden="0" w:unhideWhenUsed="0"/>
+    <w:lsdException w:name="Note Level 8" w:semiHidden="0" w:unhideWhenUsed="0"/>
+    <w:lsdException w:name="Note Level 9" w:semiHidden="0" w:unhideWhenUsed="0"/>
+    <w:lsdException w:name="Placeholder Text" w:unhideWhenUsed="0"/>
+    <w:lsdException w:name="No Spacing" w:semiHidden="0" w:uiPriority="1" w:unhideWhenUsed="0" w:qFormat="1"/>
+    <w:lsdException w:name="Light Shading" w:semiHidden="0" w:uiPriority="60" w:unhideWhenUsed="0"/>
+    <w:lsdException w:name="Light List" w:semiHidden="0" w:uiPriority="61" w:unhideWhenUsed="0"/>
+    <w:lsdException w:name="Light Grid" w:semiHidden="0" w:uiPriority="62" w:unhideWhenUsed="0"/>
+    <w:lsdException w:name="Medium Shading 1" w:semiHidden="0" w:uiPriority="63" w:unhideWhenUsed="0"/>
+    <w:lsdException w:name="Medium Shading 2" w:semiHidden="0" w:uiPriority="64" w:unhideWhenUsed="0"/>
+    <w:lsdException w:name="Medium List 1" w:semiHidden="0" w:uiPriority="65" w:unhideWhenUsed="0"/>
+    <w:lsdException w:name="Medium List 2" w:semiHidden="0" w:uiPriority="66" w:unhideWhenUsed="0"/>
+    <w:lsdException w:name="Medium Grid 1" w:semiHidden="0" w:uiPriority="67" w:unhideWhenUsed="0"/>
+    <w:lsdException w:name="Medium Grid 2" w:semiHidden="0" w:uiPriority="68" w:unhideWhenUsed="0"/>
+    <w:lsdException w:name="Medium Grid 3" w:semiHidden="0" w:uiPriority="69" w:unhideWhenUsed="0"/>
+    <w:lsdException w:name="Dark List" w:semiHidden="0" w:uiPriority="70" w:unhideWhenUsed="0"/>
+    <w:lsdException w:name="Colorful Shading" w:semiHidden="0" w:uiPriority="71" w:unhideWhenUsed="0"/>
+    <w:lsdException w:name="Colorful List" w:semiHidden="0" w:uiPriority="72" w:unhideWhenUsed="0"/>
+    <w:lsdException w:name="Colorful Grid" w:semiHidden="0" w:uiPriority="73" w:unhideWhenUsed="0"/>
+    <w:lsdException w:name="Light Shading Accent 1" w:semiHidden="0" w:uiPriority="60" w:unhideWhenUsed="0"/>
+    <w:lsdException w:name="Light List Accent 1" w:semiHidden="0" w:uiPriority="61" w:unhideWhenUsed="0"/>
+    <w:lsdException w:name="Light Grid Accent 1" w:semiHidden="0" w:uiPriority="62" w:unhideWhenUsed="0"/>
+    <w:lsdException w:name="Medium Shading 1 Accent 1" w:semiHidden="0" w:uiPriority="63" w:unhideWhenUsed="0"/>
+    <w:lsdException w:name="Medium Shading 2 Accent 1" w:semiHidden="0" w:uiPriority="64" w:unhideWhenUsed="0"/>
+    <w:lsdException w:name="Medium List 1 Accent 1" w:semiHidden="0" w:uiPriority="65" w:unhideWhenUsed="0"/>
+    <w:lsdException w:name="Revision" w:unhideWhenUsed="0"/>
+    <w:lsdException w:name="List Paragraph" w:semiHidden="0" w:uiPriority="34" w:unhideWhenUsed="0" w:qFormat="1"/>
+    <w:lsdException w:name="Quote" w:semiHidden="0" w:uiPriority="29" w:unhideWhenUsed="0" w:qFormat="1"/>
+    <w:lsdException w:name="Intense Quote" w:semiHidden="0" w:uiPriority="30" w:unhideWhenUsed="0" w:qFormat="1"/>
+    <w:lsdException w:name="Medium List 2 Accent 1" w:semiHidden="0" w:uiPriority="66" w:unhideWhenUsed="0"/>
+    <w:lsdException w:name="Medium Grid 1 Accent 1" w:semiHidden="0" w:uiPriority="67" w:unhideWhenUsed="0"/>
+    <w:lsdException w:name="Medium Grid 2 Accent 1" w:semiHidden="0" w:uiPriority="68" w:unhideWhenUsed="0"/>
+    <w:lsdException w:name="Medium Grid 3 Accent 1" w:semiHidden="0" w:uiPriority="69" w:unhideWhenUsed="0"/>
+    <w:lsdException w:name="Dark List Accent 1" w:semiHidden="0" w:uiPriority="70" w:unhideWhenUsed="0"/>
+    <w:lsdException w:name="Colorful Shading Accent 1" w:semiHidden="0" w:uiPriority="71" w:unhideWhenUsed="0"/>
+    <w:lsdException w:name="Colorful List Accent 1" w:semiHidden="0" w:uiPriority="72" w:unhideWhenUsed="0"/>
+    <w:lsdException w:name="Colorful Grid Accent 1" w:semiHidden="0" w:uiPriority="73" w:unhideWhenUsed="0"/>
+    <w:lsdException w:name="Light Shading Accent 2" w:semiHidden="0" w:uiPriority="60" w:unhideWhenUsed="0"/>
+    <w:lsdException w:name="Light List Accent 2" w:semiHidden="0" w:uiPriority="61" w:unhideWhenUsed="0"/>
+    <w:lsdException w:name="Light Grid Accent 2" w:semiHidden="0" w:uiPriority="62" w:unhideWhenUsed="0"/>
+    <w:lsdException w:name="Medium Shading 1 Accent 2" w:semiHidden="0" w:uiPriority="63" w:unhideWhenUsed="0"/>
+    <w:lsdException w:name="Medium Shading 2 Accent 2" w:semiHidden="0" w:uiPriority="64" w:unhideWhenUsed="0"/>
+    <w:lsdException w:name="Medium List 1 Accent 2" w:semiHidden="0" w:uiPriority="65" w:unhideWhenUsed="0"/>
+    <w:lsdException w:name="Medium List 2 Accent 2" w:semiHidden="0" w:uiPriority="66" w:unhideWhenUsed="0"/>
+    <w:lsdException w:name="Medium Grid 1 Accent 2" w:semiHidden="0" w:uiPriority="67" w:unhideWhenUsed="0"/>
+    <w:lsdException w:name="Medium Grid 2 Accent 2" w:semiHidden="0" w:uiPriority="68" w:unhideWhenUsed="0"/>
+    <w:lsdException w:name="Medium Grid 3 Accent 2" w:semiHidden="0" w:uiPriority="69" w:unhideWhenUsed="0"/>
+    <w:lsdException w:name="Dark List Accent 2" w:semiHidden="0" w:uiPriority="70" w:unhideWhenUsed="0"/>
+    <w:lsdException w:name="Colorful Shading Accent 2" w:semiHidden="0" w:uiPriority="71" w:unhideWhenUsed="0"/>
+    <w:lsdException w:name="Colorful List Accent 2" w:semiHidden="0" w:uiPriority="72" w:unhideWhenUsed="0"/>
+    <w:lsdException w:name="Colorful Grid Accent 2" w:semiHidden="0" w:uiPriority="73" w:unhideWhenUsed="0"/>
+    <w:lsdException w:name="Light Shading Accent 3" w:semiHidden="0" w:uiPriority="60" w:unhideWhenUsed="0"/>
+    <w:lsdException w:name="Light List Accent 3" w:semiHidden="0" w:uiPriority="61" w:unhideWhenUsed="0"/>
+    <w:lsdException w:name="Light Grid Accent 3" w:semiHidden="0" w:uiPriority="62" w:unhideWhenUsed="0"/>
+    <w:lsdException w:name="Medium Shading 1 Accent 3" w:semiHidden="0" w:uiPriority="63" w:unhideWhenUsed="0"/>
+    <w:lsdException w:name="Medium Shading 2 Accent 3" w:semiHidden="0" w:uiPriority="64" w:unhideWhenUsed="0"/>
+    <w:lsdException w:name="Medium List 1 Accent 3" w:semiHidden="0" w:uiPriority="65" w:unhideWhenUsed="0"/>
+    <w:lsdException w:name="Medium List 2 Accent 3" w:semiHidden="0" w:uiPriority="66" w:unhideWhenUsed="0"/>
+    <w:lsdException w:name="Medium Grid 1 Accent 3" w:semiHidden="0" w:uiPriority="67" w:unhideWhenUsed="0"/>
+    <w:lsdException w:name="Medium Grid 2 Accent 3" w:semiHidden="0" w:uiPriority="68" w:unhideWhenUsed="0"/>
+    <w:lsdException w:name="Medium Grid 3 Accent 3" w:semiHidden="0" w:uiPriority="69" w:unhideWhenUsed="0"/>
+    <w:lsdException w:name="Dark List Accent 3" w:semiHidden="0" w:uiPriority="70" w:unhideWhenUsed="0"/>
+    <w:lsdException w:name="Colorful Shading Accent 3" w:semiHidden="0" w:uiPriority="71" w:unhideWhenUsed="0"/>
+    <w:lsdException w:name="Colorful List Accent 3" w:semiHidden="0" w:uiPriority="72" w:unhideWhenUsed="0"/>
+    <w:lsdException w:name="Colorful Grid Accent 3" w:semiHidden="0" w:uiPriority="73" w:unhideWhenUsed="0"/>
+    <w:lsdException w:name="Light Shading Accent 4" w:semiHidden="0" w:uiPriority="60" w:unhideWhenUsed="0"/>
+    <w:lsdException w:name="Light List Accent 4" w:semiHidden="0" w:uiPriority="61" w:unhideWhenUsed="0"/>
+    <w:lsdException w:name="Light Grid Accent 4" w:semiHidden="0" w:uiPriority="62" w:unhideWhenUsed="0"/>
+    <w:lsdException w:name="Medium Shading 1 Accent 4" w:semiHidden="0" w:uiPriority="63" w:unhideWhenUsed="0"/>
+    <w:lsdException w:name="Medium Shading 2 Accent 4" w:semiHidden="0" w:uiPriority="64" w:unhideWhenUsed="0"/>
+    <w:lsdException w:name="Medium List 1 Accent 4" w:semiHidden="0" w:uiPriority="65" w:unhideWhenUsed="0"/>
+    <w:lsdException w:name="Medium List 2 Accent 4" w:semiHidden="0" w:uiPriority="66" w:unhideWhenUsed="0"/>
+    <w:lsdException w:name="Medium Grid 1 Accent 4" w:semiHidden="0" w:uiPriority="67" w:unhideWhenUsed="0"/>
+    <w:lsdException w:name="Medium Grid 2 Accent 4" w:semiHidden="0" w:uiPriority="68" w:unhideWhenUsed="0"/>
+    <w:lsdException w:name="Medium Grid 3 Accent 4" w:semiHidden="0" w:uiPriority="69" w:unhideWhenUsed="0"/>
+    <w:lsdException w:name="Dark List Accent 4" w:semiHidden="0" w:uiPriority="70" w:unhideWhenUsed="0"/>
+    <w:lsdException w:name="Colorful Shading Accent 4" w:semiHidden="0" w:uiPriority="71" w:unhideWhenUsed="0"/>
+    <w:lsdException w:name="Colorful List Accent 4" w:semiHidden="0" w:uiPriority="72" w:unhideWhenUsed="0"/>
+    <w:lsdException w:name="Colorful Grid Accent 4" w:semiHidden="0" w:uiPriority="73" w:unhideWhenUsed="0"/>
+    <w:lsdException w:name="Light Shading Accent 5" w:semiHidden="0" w:uiPriority="60" w:unhideWhenUsed="0"/>
+    <w:lsdException w:name="Light List Accent 5" w:semiHidden="0" w:uiPriority="61" w:unhideWhenUsed="0"/>
+    <w:lsdException w:name="Light Grid Accent 5" w:semiHidden="0" w:uiPriority="62" w:unhideWhenUsed="0"/>
+    <w:lsdException w:name="Medium Shading 1 Accent 5" w:semiHidden="0" w:uiPriority="63" w:unhideWhenUsed="0"/>
+    <w:lsdException w:name="Medium Shading 2 Accent 5" w:semiHidden="0" w:uiPriority="64" w:unhideWhenUsed="0"/>
+    <w:lsdException w:name="Medium List 1 Accent 5" w:semiHidden="0" w:uiPriority="65" w:unhideWhenUsed="0"/>
+    <w:lsdException w:name="Medium List 2 Accent 5" w:semiHidden="0" w:uiPriority="66" w:unhideWhenUsed="0"/>
+    <w:lsdException w:name="Medium Grid 1 Accent 5" w:semiHidden="0" w:uiPriority="67" w:unhideWhenUsed="0"/>
+    <w:lsdException w:name="Medium Grid 2 Accent 5" w:semiHidden="0" w:uiPriority="68" w:unhideWhenUsed="0"/>
+    <w:lsdException w:name="Medium Grid 3 Accent 5" w:semiHidden="0" w:uiPriority="69" w:unhideWhenUsed="0"/>
+    <w:lsdException w:name="Dark List Accent 5" w:semiHidden="0" w:uiPriority="70" w:unhideWhenUsed="0"/>
+    <w:lsdException w:name="Colorful Shading Accent 5" w:semiHidden="0" w:uiPriority="71" w:unhideWhenUsed="0"/>
+    <w:lsdException w:name="Colorful List Accent 5" w:semiHidden="0" w:uiPriority="72" w:unhideWhenUsed="0"/>
+    <w:lsdException w:name="Colorful Grid Accent 5" w:semiHidden="0" w:uiPriority="73" w:unhideWhenUsed="0"/>
+    <w:lsdException w:name="Light Shading Accent 6" w:semiHidden="0" w:uiPriority="60" w:unhideWhenUsed="0"/>
+    <w:lsdException w:name="Light List Accent 6" w:semiHidden="0" w:uiPriority="61" w:unhideWhenUsed="0"/>
+    <w:lsdException w:name="Light Grid Accent 6" w:semiHidden="0" w:uiPriority="62" w:unhideWhenUsed="0"/>
+    <w:lsdException w:name="Medium Shading 1 Accent 6" w:semiHidden="0" w:uiPriority="63" w:unhideWhenUsed="0"/>
+    <w:lsdException w:name="Medium Shading 2 Accent 6" w:semiHidden="0" w:uiPriority="64" w:unhideWhenUsed="0"/>
+    <w:lsdException w:name="Medium List 1 Accent 6" w:semiHidden="0" w:uiPriority="65" w:unhideWhenUsed="0"/>
+    <w:lsdException w:name="Medium List 2 Accent 6" w:semiHidden="0" w:uiPriority="66" w:unhideWhenUsed="0"/>
+    <w:lsdException w:name="Medium Grid 1 Accent 6" w:semiHidden="0" w:uiPriority="67" w:unhideWhenUsed="0"/>
+    <w:lsdException w:name="Medium Grid 2 Accent 6" w:semiHidden="0" w:uiPriority="68" w:unhideWhenUsed="0"/>
+    <w:lsdException w:name="Medium Grid 3 Accent 6" w:semiHidden="0" w:uiPriority="69" w:unhideWhenUsed="0"/>
+    <w:lsdException w:name="Dark List Accent 6" w:semiHidden="0" w:uiPriority="70" w:unhideWhenUsed="0"/>
+    <w:lsdException w:name="Colorful Shading Accent 6" w:semiHidden="0" w:uiPriority="71" w:unhideWhenUsed="0"/>
+    <w:lsdException w:name="Colorful List Accent 6" w:semiHidden="0" w:uiPriority="72" w:unhideWhenUsed="0"/>
+    <w:lsdException w:name="Colorful Grid Accent 6" w:semiHidden="0" w:uiPriority="73" w:unhideWhenUsed="0"/>
+    <w:lsdException w:name="Subtle Emphasis" w:semiHidden="0" w:uiPriority="19" w:unhideWhenUsed="0" w:qFormat="1"/>
+    <w:lsdException w:name="Intense Emphasis" w:semiHidden="0" w:uiPriority="21" w:unhideWhenUsed="0" w:qFormat="1"/>
+    <w:lsdException w:name="Subtle Reference" w:semiHidden="0" w:uiPriority="31" w:unhideWhenUsed="0" w:qFormat="1"/>
+    <w:lsdException w:name="Intense Reference" w:semiHidden="0" w:uiPriority="32" w:unhideWhenUsed="0" w:qFormat="1"/>
+    <w:lsdException w:name="Book Title" w:semiHidden="0" w:uiPriority="33" w:unhideWhenUsed="0" w:qFormat="1"/>
+    <w:lsdException w:name="Bibliography" w:uiPriority="37"/>
+    <w:lsdException w:name="TOC Heading" w:uiPriority="39" w:qFormat="1"/>
   </w:latentStyles>
   <w:style w:type="paragraph" w:default="1" w:styleId="Normal">
     <w:name w:val="Normal"/>
@@ -6758,6 +5647,7 @@
       <w:lang w:val="en-US"/>
     </w:rPr>
     <w:tblPr>
+      <w:tblInd w:w="0" w:type="dxa"/>
       <w:tblBorders>
         <w:top w:val="single" w:sz="4" w:space="0" w:color="auto"/>
         <w:left w:val="single" w:sz="4" w:space="0" w:color="auto"/>
@@ -6766,6 +5656,293 @@
         <w:insideH w:val="single" w:sz="4" w:space="0" w:color="auto"/>
         <w:insideV w:val="single" w:sz="4" w:space="0" w:color="auto"/>
       </w:tblBorders>
+      <w:tblCellMar>
+        <w:top w:w="0" w:type="dxa"/>
+        <w:left w:w="108" w:type="dxa"/>
+        <w:bottom w:w="0" w:type="dxa"/>
+        <w:right w:w="108" w:type="dxa"/>
+      </w:tblCellMar>
+    </w:tblPr>
+  </w:style>
+  <w:style w:type="paragraph" w:styleId="ListParagraph">
+    <w:name w:val="List Paragraph"/>
+    <w:basedOn w:val="Normal"/>
+    <w:uiPriority w:val="34"/>
+    <w:qFormat/>
+    <w:rsid w:val="007B477D"/>
+    <w:pPr>
+      <w:ind w:left="720"/>
+      <w:contextualSpacing/>
+    </w:pPr>
+  </w:style>
+  <w:style w:type="character" w:customStyle="1" w:styleId="Heading1Char">
+    <w:name w:val="Heading 1 Char"/>
+    <w:basedOn w:val="DefaultParagraphFont"/>
+    <w:link w:val="Heading1"/>
+    <w:uiPriority w:val="9"/>
+    <w:rsid w:val="00C3372C"/>
+    <w:rPr>
+      <w:rFonts w:asciiTheme="majorHAnsi" w:eastAsiaTheme="majorEastAsia" w:hAnsiTheme="majorHAnsi" w:cstheme="majorBidi"/>
+      <w:b/>
+      <w:sz w:val="32"/>
+      <w:szCs w:val="32"/>
+    </w:rPr>
+  </w:style>
+</w:styles>
+</file>
+
+<file path=word/stylesWithEffects.xml><?xml version="1.0" encoding="utf-8"?>
+<w:styles xmlns:wpc="http://schemas.microsoft.com/office/word/2010/wordprocessingCanvas" xmlns:mo="http://schemas.microsoft.com/office/mac/office/2008/main" xmlns:mc="http://schemas.openxmlformats.org/markup-compatibility/2006" xmlns:mv="urn:schemas-microsoft-com:mac:vml" xmlns:o="urn:schemas-microsoft-com:office:office" xmlns:r="http://schemas.openxmlformats.org/officeDocument/2006/relationships" xmlns:m="http://schemas.openxmlformats.org/officeDocument/2006/math" xmlns:v="urn:schemas-microsoft-com:vml" xmlns:wp14="http://schemas.microsoft.com/office/word/2010/wordprocessingDrawing" xmlns:wp="http://schemas.openxmlformats.org/drawingml/2006/wordprocessingDrawing" xmlns:w10="urn:schemas-microsoft-com:office:word" xmlns:w="http://schemas.openxmlformats.org/wordprocessingml/2006/main" xmlns:w14="http://schemas.microsoft.com/office/word/2010/wordml" xmlns:wpg="http://schemas.microsoft.com/office/word/2010/wordprocessingGroup" xmlns:wpi="http://schemas.microsoft.com/office/word/2010/wordprocessingInk" xmlns:wne="http://schemas.microsoft.com/office/word/2006/wordml" xmlns:wps="http://schemas.microsoft.com/office/word/2010/wordprocessingShape" mc:Ignorable="w14 wp14">
+  <w:docDefaults>
+    <w:rPrDefault>
+      <w:rPr>
+        <w:rFonts w:asciiTheme="minorHAnsi" w:eastAsiaTheme="minorHAnsi" w:hAnsiTheme="minorHAnsi" w:cstheme="minorBidi"/>
+        <w:sz w:val="22"/>
+        <w:szCs w:val="22"/>
+        <w:lang w:val="es-DO" w:eastAsia="en-US" w:bidi="ar-SA"/>
+      </w:rPr>
+    </w:rPrDefault>
+    <w:pPrDefault>
+      <w:pPr>
+        <w:spacing w:after="160" w:line="259" w:lineRule="auto"/>
+      </w:pPr>
+    </w:pPrDefault>
+  </w:docDefaults>
+  <w:latentStyles w:defLockedState="0" w:defUIPriority="99" w:defSemiHidden="1" w:defUnhideWhenUsed="1" w:defQFormat="0" w:count="276">
+    <w:lsdException w:name="Normal" w:semiHidden="0" w:uiPriority="0" w:unhideWhenUsed="0" w:qFormat="1"/>
+    <w:lsdException w:name="heading 1" w:semiHidden="0" w:uiPriority="9" w:unhideWhenUsed="0" w:qFormat="1"/>
+    <w:lsdException w:name="heading 2" w:uiPriority="9" w:qFormat="1"/>
+    <w:lsdException w:name="heading 3" w:uiPriority="9" w:qFormat="1"/>
+    <w:lsdException w:name="heading 4" w:uiPriority="9" w:qFormat="1"/>
+    <w:lsdException w:name="heading 5" w:uiPriority="9" w:qFormat="1"/>
+    <w:lsdException w:name="heading 6" w:uiPriority="9" w:qFormat="1"/>
+    <w:lsdException w:name="heading 7" w:uiPriority="9" w:qFormat="1"/>
+    <w:lsdException w:name="heading 8" w:uiPriority="9" w:qFormat="1"/>
+    <w:lsdException w:name="heading 9" w:uiPriority="9" w:qFormat="1"/>
+    <w:lsdException w:name="toc 1" w:uiPriority="39"/>
+    <w:lsdException w:name="toc 2" w:uiPriority="39"/>
+    <w:lsdException w:name="toc 3" w:uiPriority="39"/>
+    <w:lsdException w:name="toc 4" w:uiPriority="39"/>
+    <w:lsdException w:name="toc 5" w:uiPriority="39"/>
+    <w:lsdException w:name="toc 6" w:uiPriority="39"/>
+    <w:lsdException w:name="toc 7" w:uiPriority="39"/>
+    <w:lsdException w:name="toc 8" w:uiPriority="39"/>
+    <w:lsdException w:name="toc 9" w:uiPriority="39"/>
+    <w:lsdException w:name="caption" w:uiPriority="35" w:qFormat="1"/>
+    <w:lsdException w:name="Title" w:semiHidden="0" w:uiPriority="10" w:unhideWhenUsed="0" w:qFormat="1"/>
+    <w:lsdException w:name="Default Paragraph Font" w:uiPriority="1"/>
+    <w:lsdException w:name="Subtitle" w:semiHidden="0" w:uiPriority="11" w:unhideWhenUsed="0" w:qFormat="1"/>
+    <w:lsdException w:name="Strong" w:semiHidden="0" w:uiPriority="22" w:unhideWhenUsed="0" w:qFormat="1"/>
+    <w:lsdException w:name="Emphasis" w:semiHidden="0" w:uiPriority="20" w:unhideWhenUsed="0" w:qFormat="1"/>
+    <w:lsdException w:name="Table Grid" w:semiHidden="0" w:uiPriority="59" w:unhideWhenUsed="0"/>
+    <w:lsdException w:name="Note Level 1" w:semiHidden="0" w:unhideWhenUsed="0"/>
+    <w:lsdException w:name="Note Level 2" w:semiHidden="0" w:unhideWhenUsed="0"/>
+    <w:lsdException w:name="Note Level 3" w:semiHidden="0" w:unhideWhenUsed="0"/>
+    <w:lsdException w:name="Note Level 4" w:semiHidden="0" w:unhideWhenUsed="0"/>
+    <w:lsdException w:name="Note Level 5" w:semiHidden="0" w:unhideWhenUsed="0"/>
+    <w:lsdException w:name="Note Level 6" w:semiHidden="0" w:unhideWhenUsed="0"/>
+    <w:lsdException w:name="Note Level 7" w:semiHidden="0" w:unhideWhenUsed="0"/>
+    <w:lsdException w:name="Note Level 8" w:semiHidden="0" w:unhideWhenUsed="0"/>
+    <w:lsdException w:name="Note Level 9" w:semiHidden="0" w:unhideWhenUsed="0"/>
+    <w:lsdException w:name="Placeholder Text" w:unhideWhenUsed="0"/>
+    <w:lsdException w:name="No Spacing" w:semiHidden="0" w:uiPriority="1" w:unhideWhenUsed="0" w:qFormat="1"/>
+    <w:lsdException w:name="Light Shading" w:semiHidden="0" w:uiPriority="60" w:unhideWhenUsed="0"/>
+    <w:lsdException w:name="Light List" w:semiHidden="0" w:uiPriority="61" w:unhideWhenUsed="0"/>
+    <w:lsdException w:name="Light Grid" w:semiHidden="0" w:uiPriority="62" w:unhideWhenUsed="0"/>
+    <w:lsdException w:name="Medium Shading 1" w:semiHidden="0" w:uiPriority="63" w:unhideWhenUsed="0"/>
+    <w:lsdException w:name="Medium Shading 2" w:semiHidden="0" w:uiPriority="64" w:unhideWhenUsed="0"/>
+    <w:lsdException w:name="Medium List 1" w:semiHidden="0" w:uiPriority="65" w:unhideWhenUsed="0"/>
+    <w:lsdException w:name="Medium List 2" w:semiHidden="0" w:uiPriority="66" w:unhideWhenUsed="0"/>
+    <w:lsdException w:name="Medium Grid 1" w:semiHidden="0" w:uiPriority="67" w:unhideWhenUsed="0"/>
+    <w:lsdException w:name="Medium Grid 2" w:semiHidden="0" w:uiPriority="68" w:unhideWhenUsed="0"/>
+    <w:lsdException w:name="Medium Grid 3" w:semiHidden="0" w:uiPriority="69" w:unhideWhenUsed="0"/>
+    <w:lsdException w:name="Dark List" w:semiHidden="0" w:uiPriority="70" w:unhideWhenUsed="0"/>
+    <w:lsdException w:name="Colorful Shading" w:semiHidden="0" w:uiPriority="71" w:unhideWhenUsed="0"/>
+    <w:lsdException w:name="Colorful List" w:semiHidden="0" w:uiPriority="72" w:unhideWhenUsed="0"/>
+    <w:lsdException w:name="Colorful Grid" w:semiHidden="0" w:uiPriority="73" w:unhideWhenUsed="0"/>
+    <w:lsdException w:name="Light Shading Accent 1" w:semiHidden="0" w:uiPriority="60" w:unhideWhenUsed="0"/>
+    <w:lsdException w:name="Light List Accent 1" w:semiHidden="0" w:uiPriority="61" w:unhideWhenUsed="0"/>
+    <w:lsdException w:name="Light Grid Accent 1" w:semiHidden="0" w:uiPriority="62" w:unhideWhenUsed="0"/>
+    <w:lsdException w:name="Medium Shading 1 Accent 1" w:semiHidden="0" w:uiPriority="63" w:unhideWhenUsed="0"/>
+    <w:lsdException w:name="Medium Shading 2 Accent 1" w:semiHidden="0" w:uiPriority="64" w:unhideWhenUsed="0"/>
+    <w:lsdException w:name="Medium List 1 Accent 1" w:semiHidden="0" w:uiPriority="65" w:unhideWhenUsed="0"/>
+    <w:lsdException w:name="Revision" w:unhideWhenUsed="0"/>
+    <w:lsdException w:name="List Paragraph" w:semiHidden="0" w:uiPriority="34" w:unhideWhenUsed="0" w:qFormat="1"/>
+    <w:lsdException w:name="Quote" w:semiHidden="0" w:uiPriority="29" w:unhideWhenUsed="0" w:qFormat="1"/>
+    <w:lsdException w:name="Intense Quote" w:semiHidden="0" w:uiPriority="30" w:unhideWhenUsed="0" w:qFormat="1"/>
+    <w:lsdException w:name="Medium List 2 Accent 1" w:semiHidden="0" w:uiPriority="66" w:unhideWhenUsed="0"/>
+    <w:lsdException w:name="Medium Grid 1 Accent 1" w:semiHidden="0" w:uiPriority="67" w:unhideWhenUsed="0"/>
+    <w:lsdException w:name="Medium Grid 2 Accent 1" w:semiHidden="0" w:uiPriority="68" w:unhideWhenUsed="0"/>
+    <w:lsdException w:name="Medium Grid 3 Accent 1" w:semiHidden="0" w:uiPriority="69" w:unhideWhenUsed="0"/>
+    <w:lsdException w:name="Dark List Accent 1" w:semiHidden="0" w:uiPriority="70" w:unhideWhenUsed="0"/>
+    <w:lsdException w:name="Colorful Shading Accent 1" w:semiHidden="0" w:uiPriority="71" w:unhideWhenUsed="0"/>
+    <w:lsdException w:name="Colorful List Accent 1" w:semiHidden="0" w:uiPriority="72" w:unhideWhenUsed="0"/>
+    <w:lsdException w:name="Colorful Grid Accent 1" w:semiHidden="0" w:uiPriority="73" w:unhideWhenUsed="0"/>
+    <w:lsdException w:name="Light Shading Accent 2" w:semiHidden="0" w:uiPriority="60" w:unhideWhenUsed="0"/>
+    <w:lsdException w:name="Light List Accent 2" w:semiHidden="0" w:uiPriority="61" w:unhideWhenUsed="0"/>
+    <w:lsdException w:name="Light Grid Accent 2" w:semiHidden="0" w:uiPriority="62" w:unhideWhenUsed="0"/>
+    <w:lsdException w:name="Medium Shading 1 Accent 2" w:semiHidden="0" w:uiPriority="63" w:unhideWhenUsed="0"/>
+    <w:lsdException w:name="Medium Shading 2 Accent 2" w:semiHidden="0" w:uiPriority="64" w:unhideWhenUsed="0"/>
+    <w:lsdException w:name="Medium List 1 Accent 2" w:semiHidden="0" w:uiPriority="65" w:unhideWhenUsed="0"/>
+    <w:lsdException w:name="Medium List 2 Accent 2" w:semiHidden="0" w:uiPriority="66" w:unhideWhenUsed="0"/>
+    <w:lsdException w:name="Medium Grid 1 Accent 2" w:semiHidden="0" w:uiPriority="67" w:unhideWhenUsed="0"/>
+    <w:lsdException w:name="Medium Grid 2 Accent 2" w:semiHidden="0" w:uiPriority="68" w:unhideWhenUsed="0"/>
+    <w:lsdException w:name="Medium Grid 3 Accent 2" w:semiHidden="0" w:uiPriority="69" w:unhideWhenUsed="0"/>
+    <w:lsdException w:name="Dark List Accent 2" w:semiHidden="0" w:uiPriority="70" w:unhideWhenUsed="0"/>
+    <w:lsdException w:name="Colorful Shading Accent 2" w:semiHidden="0" w:uiPriority="71" w:unhideWhenUsed="0"/>
+    <w:lsdException w:name="Colorful List Accent 2" w:semiHidden="0" w:uiPriority="72" w:unhideWhenUsed="0"/>
+    <w:lsdException w:name="Colorful Grid Accent 2" w:semiHidden="0" w:uiPriority="73" w:unhideWhenUsed="0"/>
+    <w:lsdException w:name="Light Shading Accent 3" w:semiHidden="0" w:uiPriority="60" w:unhideWhenUsed="0"/>
+    <w:lsdException w:name="Light List Accent 3" w:semiHidden="0" w:uiPriority="61" w:unhideWhenUsed="0"/>
+    <w:lsdException w:name="Light Grid Accent 3" w:semiHidden="0" w:uiPriority="62" w:unhideWhenUsed="0"/>
+    <w:lsdException w:name="Medium Shading 1 Accent 3" w:semiHidden="0" w:uiPriority="63" w:unhideWhenUsed="0"/>
+    <w:lsdException w:name="Medium Shading 2 Accent 3" w:semiHidden="0" w:uiPriority="64" w:unhideWhenUsed="0"/>
+    <w:lsdException w:name="Medium List 1 Accent 3" w:semiHidden="0" w:uiPriority="65" w:unhideWhenUsed="0"/>
+    <w:lsdException w:name="Medium List 2 Accent 3" w:semiHidden="0" w:uiPriority="66" w:unhideWhenUsed="0"/>
+    <w:lsdException w:name="Medium Grid 1 Accent 3" w:semiHidden="0" w:uiPriority="67" w:unhideWhenUsed="0"/>
+    <w:lsdException w:name="Medium Grid 2 Accent 3" w:semiHidden="0" w:uiPriority="68" w:unhideWhenUsed="0"/>
+    <w:lsdException w:name="Medium Grid 3 Accent 3" w:semiHidden="0" w:uiPriority="69" w:unhideWhenUsed="0"/>
+    <w:lsdException w:name="Dark List Accent 3" w:semiHidden="0" w:uiPriority="70" w:unhideWhenUsed="0"/>
+    <w:lsdException w:name="Colorful Shading Accent 3" w:semiHidden="0" w:uiPriority="71" w:unhideWhenUsed="0"/>
+    <w:lsdException w:name="Colorful List Accent 3" w:semiHidden="0" w:uiPriority="72" w:unhideWhenUsed="0"/>
+    <w:lsdException w:name="Colorful Grid Accent 3" w:semiHidden="0" w:uiPriority="73" w:unhideWhenUsed="0"/>
+    <w:lsdException w:name="Light Shading Accent 4" w:semiHidden="0" w:uiPriority="60" w:unhideWhenUsed="0"/>
+    <w:lsdException w:name="Light List Accent 4" w:semiHidden="0" w:uiPriority="61" w:unhideWhenUsed="0"/>
+    <w:lsdException w:name="Light Grid Accent 4" w:semiHidden="0" w:uiPriority="62" w:unhideWhenUsed="0"/>
+    <w:lsdException w:name="Medium Shading 1 Accent 4" w:semiHidden="0" w:uiPriority="63" w:unhideWhenUsed="0"/>
+    <w:lsdException w:name="Medium Shading 2 Accent 4" w:semiHidden="0" w:uiPriority="64" w:unhideWhenUsed="0"/>
+    <w:lsdException w:name="Medium List 1 Accent 4" w:semiHidden="0" w:uiPriority="65" w:unhideWhenUsed="0"/>
+    <w:lsdException w:name="Medium List 2 Accent 4" w:semiHidden="0" w:uiPriority="66" w:unhideWhenUsed="0"/>
+    <w:lsdException w:name="Medium Grid 1 Accent 4" w:semiHidden="0" w:uiPriority="67" w:unhideWhenUsed="0"/>
+    <w:lsdException w:name="Medium Grid 2 Accent 4" w:semiHidden="0" w:uiPriority="68" w:unhideWhenUsed="0"/>
+    <w:lsdException w:name="Medium Grid 3 Accent 4" w:semiHidden="0" w:uiPriority="69" w:unhideWhenUsed="0"/>
+    <w:lsdException w:name="Dark List Accent 4" w:semiHidden="0" w:uiPriority="70" w:unhideWhenUsed="0"/>
+    <w:lsdException w:name="Colorful Shading Accent 4" w:semiHidden="0" w:uiPriority="71" w:unhideWhenUsed="0"/>
+    <w:lsdException w:name="Colorful List Accent 4" w:semiHidden="0" w:uiPriority="72" w:unhideWhenUsed="0"/>
+    <w:lsdException w:name="Colorful Grid Accent 4" w:semiHidden="0" w:uiPriority="73" w:unhideWhenUsed="0"/>
+    <w:lsdException w:name="Light Shading Accent 5" w:semiHidden="0" w:uiPriority="60" w:unhideWhenUsed="0"/>
+    <w:lsdException w:name="Light List Accent 5" w:semiHidden="0" w:uiPriority="61" w:unhideWhenUsed="0"/>
+    <w:lsdException w:name="Light Grid Accent 5" w:semiHidden="0" w:uiPriority="62" w:unhideWhenUsed="0"/>
+    <w:lsdException w:name="Medium Shading 1 Accent 5" w:semiHidden="0" w:uiPriority="63" w:unhideWhenUsed="0"/>
+    <w:lsdException w:name="Medium Shading 2 Accent 5" w:semiHidden="0" w:uiPriority="64" w:unhideWhenUsed="0"/>
+    <w:lsdException w:name="Medium List 1 Accent 5" w:semiHidden="0" w:uiPriority="65" w:unhideWhenUsed="0"/>
+    <w:lsdException w:name="Medium List 2 Accent 5" w:semiHidden="0" w:uiPriority="66" w:unhideWhenUsed="0"/>
+    <w:lsdException w:name="Medium Grid 1 Accent 5" w:semiHidden="0" w:uiPriority="67" w:unhideWhenUsed="0"/>
+    <w:lsdException w:name="Medium Grid 2 Accent 5" w:semiHidden="0" w:uiPriority="68" w:unhideWhenUsed="0"/>
+    <w:lsdException w:name="Medium Grid 3 Accent 5" w:semiHidden="0" w:uiPriority="69" w:unhideWhenUsed="0"/>
+    <w:lsdException w:name="Dark List Accent 5" w:semiHidden="0" w:uiPriority="70" w:unhideWhenUsed="0"/>
+    <w:lsdException w:name="Colorful Shading Accent 5" w:semiHidden="0" w:uiPriority="71" w:unhideWhenUsed="0"/>
+    <w:lsdException w:name="Colorful List Accent 5" w:semiHidden="0" w:uiPriority="72" w:unhideWhenUsed="0"/>
+    <w:lsdException w:name="Colorful Grid Accent 5" w:semiHidden="0" w:uiPriority="73" w:unhideWhenUsed="0"/>
+    <w:lsdException w:name="Light Shading Accent 6" w:semiHidden="0" w:uiPriority="60" w:unhideWhenUsed="0"/>
+    <w:lsdException w:name="Light List Accent 6" w:semiHidden="0" w:uiPriority="61" w:unhideWhenUsed="0"/>
+    <w:lsdException w:name="Light Grid Accent 6" w:semiHidden="0" w:uiPriority="62" w:unhideWhenUsed="0"/>
+    <w:lsdException w:name="Medium Shading 1 Accent 6" w:semiHidden="0" w:uiPriority="63" w:unhideWhenUsed="0"/>
+    <w:lsdException w:name="Medium Shading 2 Accent 6" w:semiHidden="0" w:uiPriority="64" w:unhideWhenUsed="0"/>
+    <w:lsdException w:name="Medium List 1 Accent 6" w:semiHidden="0" w:uiPriority="65" w:unhideWhenUsed="0"/>
+    <w:lsdException w:name="Medium List 2 Accent 6" w:semiHidden="0" w:uiPriority="66" w:unhideWhenUsed="0"/>
+    <w:lsdException w:name="Medium Grid 1 Accent 6" w:semiHidden="0" w:uiPriority="67" w:unhideWhenUsed="0"/>
+    <w:lsdException w:name="Medium Grid 2 Accent 6" w:semiHidden="0" w:uiPriority="68" w:unhideWhenUsed="0"/>
+    <w:lsdException w:name="Medium Grid 3 Accent 6" w:semiHidden="0" w:uiPriority="69" w:unhideWhenUsed="0"/>
+    <w:lsdException w:name="Dark List Accent 6" w:semiHidden="0" w:uiPriority="70" w:unhideWhenUsed="0"/>
+    <w:lsdException w:name="Colorful Shading Accent 6" w:semiHidden="0" w:uiPriority="71" w:unhideWhenUsed="0"/>
+    <w:lsdException w:name="Colorful List Accent 6" w:semiHidden="0" w:uiPriority="72" w:unhideWhenUsed="0"/>
+    <w:lsdException w:name="Colorful Grid Accent 6" w:semiHidden="0" w:uiPriority="73" w:unhideWhenUsed="0"/>
+    <w:lsdException w:name="Subtle Emphasis" w:semiHidden="0" w:uiPriority="19" w:unhideWhenUsed="0" w:qFormat="1"/>
+    <w:lsdException w:name="Intense Emphasis" w:semiHidden="0" w:uiPriority="21" w:unhideWhenUsed="0" w:qFormat="1"/>
+    <w:lsdException w:name="Subtle Reference" w:semiHidden="0" w:uiPriority="31" w:unhideWhenUsed="0" w:qFormat="1"/>
+    <w:lsdException w:name="Intense Reference" w:semiHidden="0" w:uiPriority="32" w:unhideWhenUsed="0" w:qFormat="1"/>
+    <w:lsdException w:name="Book Title" w:semiHidden="0" w:uiPriority="33" w:unhideWhenUsed="0" w:qFormat="1"/>
+    <w:lsdException w:name="Bibliography" w:uiPriority="37"/>
+    <w:lsdException w:name="TOC Heading" w:uiPriority="39" w:qFormat="1"/>
+  </w:latentStyles>
+  <w:style w:type="paragraph" w:default="1" w:styleId="Normal">
+    <w:name w:val="Normal"/>
+    <w:qFormat/>
+    <w:rsid w:val="007B477D"/>
+    <w:pPr>
+      <w:jc w:val="both"/>
+    </w:pPr>
+    <w:rPr>
+      <w:sz w:val="24"/>
+    </w:rPr>
+  </w:style>
+  <w:style w:type="paragraph" w:styleId="Heading1">
+    <w:name w:val="heading 1"/>
+    <w:basedOn w:val="Normal"/>
+    <w:next w:val="Normal"/>
+    <w:link w:val="Heading1Char"/>
+    <w:uiPriority w:val="9"/>
+    <w:qFormat/>
+    <w:rsid w:val="00C3372C"/>
+    <w:pPr>
+      <w:keepNext/>
+      <w:keepLines/>
+      <w:spacing w:before="240" w:after="0"/>
+      <w:outlineLvl w:val="0"/>
+    </w:pPr>
+    <w:rPr>
+      <w:rFonts w:asciiTheme="majorHAnsi" w:eastAsiaTheme="majorEastAsia" w:hAnsiTheme="majorHAnsi" w:cstheme="majorBidi"/>
+      <w:b/>
+      <w:sz w:val="32"/>
+      <w:szCs w:val="32"/>
+    </w:rPr>
+  </w:style>
+  <w:style w:type="character" w:default="1" w:styleId="DefaultParagraphFont">
+    <w:name w:val="Default Paragraph Font"/>
+    <w:uiPriority w:val="1"/>
+    <w:semiHidden/>
+    <w:unhideWhenUsed/>
+  </w:style>
+  <w:style w:type="table" w:default="1" w:styleId="TableNormal">
+    <w:name w:val="Normal Table"/>
+    <w:uiPriority w:val="99"/>
+    <w:semiHidden/>
+    <w:unhideWhenUsed/>
+    <w:tblPr>
+      <w:tblInd w:w="0" w:type="dxa"/>
+      <w:tblCellMar>
+        <w:top w:w="0" w:type="dxa"/>
+        <w:left w:w="108" w:type="dxa"/>
+        <w:bottom w:w="0" w:type="dxa"/>
+        <w:right w:w="108" w:type="dxa"/>
+      </w:tblCellMar>
+    </w:tblPr>
+  </w:style>
+  <w:style w:type="numbering" w:default="1" w:styleId="NoList">
+    <w:name w:val="No List"/>
+    <w:uiPriority w:val="99"/>
+    <w:semiHidden/>
+    <w:unhideWhenUsed/>
+  </w:style>
+  <w:style w:type="table" w:styleId="TableGrid">
+    <w:name w:val="Table Grid"/>
+    <w:basedOn w:val="TableNormal"/>
+    <w:uiPriority w:val="59"/>
+    <w:rsid w:val="007B477D"/>
+    <w:pPr>
+      <w:spacing w:after="0" w:line="240" w:lineRule="auto"/>
+    </w:pPr>
+    <w:rPr>
+      <w:rFonts w:eastAsia="MS Mincho"/>
+      <w:lang w:val="en-US"/>
+    </w:rPr>
+    <w:tblPr>
+      <w:tblInd w:w="0" w:type="dxa"/>
+      <w:tblBorders>
+        <w:top w:val="single" w:sz="4" w:space="0" w:color="auto"/>
+        <w:left w:val="single" w:sz="4" w:space="0" w:color="auto"/>
+        <w:bottom w:val="single" w:sz="4" w:space="0" w:color="auto"/>
+        <w:right w:val="single" w:sz="4" w:space="0" w:color="auto"/>
+        <w:insideH w:val="single" w:sz="4" w:space="0" w:color="auto"/>
+        <w:insideV w:val="single" w:sz="4" w:space="0" w:color="auto"/>
+      </w:tblBorders>
+      <w:tblCellMar>
+        <w:top w:w="0" w:type="dxa"/>
+        <w:left w:w="108" w:type="dxa"/>
+        <w:bottom w:w="0" w:type="dxa"/>
+        <w:right w:w="108" w:type="dxa"/>
+      </w:tblCellMar>
     </w:tblPr>
   </w:style>
   <w:style w:type="paragraph" w:styleId="ListParagraph">
@@ -6838,7 +6015,7 @@
     </a:clrScheme>
     <a:fontScheme name="Office">
       <a:majorFont>
-        <a:latin typeface="Calibri Light" panose="020F0302020204030204"/>
+        <a:latin typeface="Calibri Light"/>
         <a:ea typeface=""/>
         <a:cs typeface=""/>
         <a:font script="Jpan" typeface="ＭＳ ゴシック"/>
@@ -6873,7 +6050,7 @@
         <a:font script="Geor" typeface="Sylfaen"/>
       </a:majorFont>
       <a:minorFont>
-        <a:latin typeface="Calibri" panose="020F0502020204030204"/>
+        <a:latin typeface="Calibri"/>
         <a:ea typeface=""/>
         <a:cs typeface=""/>
         <a:font script="Jpan" typeface="ＭＳ 明朝"/>
@@ -7050,7 +6227,7 @@
   <a:extraClrSchemeLst/>
   <a:extLst>
     <a:ext uri="{05A4C25C-085E-4340-85A3-A5531E510DB2}">
-      <thm15:themeFamily xmlns:thm15="http://schemas.microsoft.com/office/thememl/2012/main" name="Office Theme" id="{62F939B6-93AF-4DB8-9C6B-D6C7DFDC589F}" vid="{4A3C46E8-61CC-4603-A589-7422A47A8E4A}"/>
+      <thm15:themeFamily xmlns:thm15="http://schemas.microsoft.com/office/thememl/2012/main" xmlns="" name="Office Theme" id="{62F939B6-93AF-4DB8-9C6B-D6C7DFDC589F}" vid="{4A3C46E8-61CC-4603-A589-7422A47A8E4A}"/>
     </a:ext>
   </a:extLst>
 </a:theme>

</xml_diff>